<commit_message>
REPORT COMMIT: Mon 13/11/2017_ 0:24:33.55
</commit_message>
<xml_diff>
--- a/DesignDoc_MCHA3000.docx
+++ b/DesignDoc_MCHA3000.docx
@@ -5825,7 +5825,7 @@
           <v:shape id="_x0000_i1025" type="#_x0000_t75" style="width:384.3pt;height:234.4pt" o:ole="">
             <v:imagedata r:id="rId12" o:title=""/>
           </v:shape>
-          <o:OLEObject Type="Embed" ProgID="Visio.Drawing.15" ShapeID="_x0000_i1025" DrawAspect="Content" ObjectID="_1572036259" r:id="rId13"/>
+          <o:OLEObject Type="Embed" ProgID="Visio.Drawing.15" ShapeID="_x0000_i1025" DrawAspect="Content" ObjectID="_1572036400" r:id="rId13"/>
         </w:object>
       </w:r>
     </w:p>
@@ -9918,7 +9918,16 @@
         <w:t xml:space="preserve"> Sensor choice was heavily biased by the early requirements of Labs 1 – 5, requiring use and consequently informal evaluation of the Sparkfun </w:t>
       </w:r>
       <w:r>
-        <w:t xml:space="preserve">Rotary Encoder - Illuminated (RGB) </w:t>
+        <w:t>Rotary Encoder - Illuminated (RGB)</w:t>
+      </w:r>
+      <w:r>
+        <w:rPr>
+          <w:rStyle w:val="FootnoteReference"/>
+        </w:rPr>
+        <w:footnoteReference w:id="1"/>
+      </w:r>
+      <w:r>
+        <w:t xml:space="preserve"> </w:t>
       </w:r>
       <w:r>
         <w:t xml:space="preserve">&amp; the BOURNS 91 </w:t>
@@ -9927,7 +9936,16 @@
         <w:t>Series</w:t>
       </w:r>
       <w:r>
-        <w:t xml:space="preserve"> Rotary Potentiometer. Early access to these sensors, and previous student’s feedback about the MPU-series IMUs drove the </w:t>
+        <w:t xml:space="preserve"> Rotary Potentiometer</w:t>
+      </w:r>
+      <w:r>
+        <w:rPr>
+          <w:rStyle w:val="FootnoteReference"/>
+        </w:rPr>
+        <w:footnoteReference w:id="2"/>
+      </w:r>
+      <w:r>
+        <w:t xml:space="preserve">. Early access to these sensors, and previous student’s feedback about the MPU-series IMUs drove the </w:t>
       </w:r>
       <w:r>
         <w:t>evaluation of the Pugh Matrix.</w:t>
@@ -10013,12 +10031,12 @@
       <w:pPr>
         <w:pStyle w:val="02Heading2"/>
       </w:pPr>
-      <w:bookmarkStart w:id="31" w:name="_Toc498294201"/>
+      <w:bookmarkStart w:id="32" w:name="_Toc498294201"/>
       <w:r>
         <w:lastRenderedPageBreak/>
         <w:t>Controller</w:t>
       </w:r>
-      <w:bookmarkEnd w:id="31"/>
+      <w:bookmarkEnd w:id="32"/>
     </w:p>
     <w:p>
       <w:pPr>
@@ -12008,8 +12026,6 @@
       <w:r>
         <w:t xml:space="preserve"> resolution.</w:t>
       </w:r>
-      <w:bookmarkStart w:id="32" w:name="_GoBack"/>
-      <w:bookmarkEnd w:id="32"/>
     </w:p>
     <w:p>
       <w:pPr>
@@ -12581,7 +12597,7 @@
           <v:shape id="_x0000_i1026" type="#_x0000_t75" style="width:219.35pt;height:176.65pt" o:ole="">
             <v:imagedata r:id="rId27" o:title=""/>
           </v:shape>
-          <o:OLEObject Type="Embed" ProgID="Photoshop.Image.18" ShapeID="_x0000_i1026" DrawAspect="Content" ObjectID="_1572036260" r:id="rId28">
+          <o:OLEObject Type="Embed" ProgID="Photoshop.Image.18" ShapeID="_x0000_i1026" DrawAspect="Content" ObjectID="_1572036401" r:id="rId28">
             <o:FieldCodes>\s</o:FieldCodes>
           </o:OLEObject>
         </w:object>
@@ -13106,7 +13122,7 @@
         <w:rPr>
           <w:rStyle w:val="FootnoteReference"/>
         </w:rPr>
-        <w:footnoteReference w:id="1"/>
+        <w:footnoteReference w:id="3"/>
       </w:r>
     </w:p>
     <w:p>
@@ -13219,7 +13235,7 @@
         <w:rPr>
           <w:rStyle w:val="FootnoteReference"/>
         </w:rPr>
-        <w:footnoteReference w:id="2"/>
+        <w:footnoteReference w:id="4"/>
       </w:r>
     </w:p>
     <w:p>
@@ -14066,7 +14082,7 @@
       <w:rPr>
         <w:noProof/>
       </w:rPr>
-      <w:t>14</w:t>
+      <w:t>18</w:t>
     </w:r>
     <w:r>
       <w:rPr>
@@ -14142,17 +14158,57 @@
         <w:footnoteRef/>
       </w:r>
       <w:r>
-        <w:t xml:space="preserve"> MCHA3000 Week 11 Lecture</w:t>
-      </w:r>
-      <w:r>
         <w:t xml:space="preserve"> </w:t>
       </w:r>
       <w:r>
-        <w:t>Slides, Dr Chris Renton</w:t>
+        <w:t>https://www.sparkfun.com/products/10982</w:t>
       </w:r>
     </w:p>
   </w:footnote>
   <w:footnote w:id="2">
+    <w:p>
+      <w:pPr>
+        <w:pStyle w:val="FootnoteText"/>
+      </w:pPr>
+      <w:r>
+        <w:rPr>
+          <w:rStyle w:val="FootnoteReference"/>
+        </w:rPr>
+        <w:footnoteRef/>
+      </w:r>
+      <w:r>
+        <w:t xml:space="preserve"> </w:t>
+      </w:r>
+      <w:r>
+        <w:t>http://au.element14.com/bourns/91a1a-b28-b15l/potentiometer-10k/dp/9357769</w:t>
+      </w:r>
+      <w:bookmarkStart w:id="31" w:name="_GoBack"/>
+      <w:bookmarkEnd w:id="31"/>
+    </w:p>
+  </w:footnote>
+  <w:footnote w:id="3">
+    <w:p>
+      <w:pPr>
+        <w:pStyle w:val="FootnoteText"/>
+      </w:pPr>
+      <w:r>
+        <w:rPr>
+          <w:rStyle w:val="FootnoteReference"/>
+        </w:rPr>
+        <w:footnoteRef/>
+      </w:r>
+      <w:r>
+        <w:t xml:space="preserve"> MCHA3000 Week 11 Lecture</w:t>
+      </w:r>
+      <w:r>
+        <w:t xml:space="preserve"> </w:t>
+      </w:r>
+      <w:r>
+        <w:t>Slides, Dr Chris Renton</w:t>
+      </w:r>
+    </w:p>
+  </w:footnote>
+  <w:footnote w:id="4">
     <w:p>
       <w:pPr>
         <w:pStyle w:val="FootnoteText"/>
@@ -31070,7 +31126,7 @@
 </file>
 
 <file path=customXml/itemProps1.xml><?xml version="1.0" encoding="utf-8"?>
-<ds:datastoreItem xmlns:ds="http://schemas.openxmlformats.org/officeDocument/2006/customXml" ds:itemID="{5C1D58FF-6BE0-4139-955D-4FC6DF6E65FC}">
+<ds:datastoreItem xmlns:ds="http://schemas.openxmlformats.org/officeDocument/2006/customXml" ds:itemID="{E9E2AF60-4B2B-4535-BF6C-FB708495B226}">
   <ds:schemaRefs>
     <ds:schemaRef ds:uri="http://schemas.openxmlformats.org/officeDocument/2006/bibliography"/>
   </ds:schemaRefs>

</xml_diff>

<commit_message>
REPORT COMMIT: Tue 14/11/2017_ 0:45:50.42
</commit_message>
<xml_diff>
--- a/DesignDoc_MCHA3000.docx
+++ b/DesignDoc_MCHA3000.docx
@@ -5089,10 +5089,10 @@
             <v:path o:extrusionok="f" gradientshapeok="t" o:connecttype="rect"/>
             <o:lock v:ext="edit" aspectratio="t"/>
           </v:shapetype>
-          <v:shape id="_x0000_i1025" type="#_x0000_t75" style="width:384.4pt;height:234.15pt" o:ole="">
+          <v:shape id="_x0000_i1025" type="#_x0000_t75" style="width:384.5pt;height:234.5pt" o:ole="">
             <v:imagedata r:id="rId12" o:title=""/>
           </v:shape>
-          <o:OLEObject Type="Embed" ProgID="Visio.Drawing.15" ShapeID="_x0000_i1025" DrawAspect="Content" ObjectID="_1572118400" r:id="rId13"/>
+          <o:OLEObject Type="Embed" ProgID="Visio.Drawing.15" ShapeID="_x0000_i1025" DrawAspect="Content" ObjectID="_1572124306" r:id="rId13"/>
         </w:object>
       </w:r>
     </w:p>
@@ -8092,10 +8092,10 @@
       </w:pPr>
       <w:r>
         <w:object w:dxaOrig="14180" w:dyaOrig="8660" w14:anchorId="365D4341">
-          <v:shape id="_x0000_i1026" type="#_x0000_t75" style="width:160.9pt;height:97.65pt" o:ole="">
+          <v:shape id="_x0000_i1026" type="#_x0000_t75" style="width:161pt;height:98pt" o:ole="">
             <v:imagedata r:id="rId12" o:title=""/>
           </v:shape>
-          <o:OLEObject Type="Embed" ProgID="Visio.Drawing.15" ShapeID="_x0000_i1026" DrawAspect="Content" ObjectID="_1572118401" r:id="rId15"/>
+          <o:OLEObject Type="Embed" ProgID="Visio.Drawing.15" ShapeID="_x0000_i1026" DrawAspect="Content" ObjectID="_1572124307" r:id="rId15"/>
         </w:object>
       </w:r>
     </w:p>
@@ -13137,7 +13137,10 @@
         <w:pStyle w:val="05ParagraphText"/>
       </w:pPr>
       <w:r>
-        <w:t>T</w:t>
+        <w:t>A Test-Driven approach for so</w:t>
+      </w:r>
+      <w:r>
+        <w:t>ftware development was selected. T</w:t>
       </w:r>
       <w:r>
         <w:t xml:space="preserve">he Unity framework was chosen to compile our code in </w:t>
@@ -13150,14 +13153,2534 @@
       <w:r>
         <w:t xml:space="preserve"> to run a combination of unit tests for each module.</w:t>
       </w:r>
+      <w:r>
+        <w:t xml:space="preserve"> This involved mocking certain </w:t>
+      </w:r>
+      <w:proofErr w:type="spellStart"/>
+      <w:r>
+        <w:t>avrgcc</w:t>
+      </w:r>
+      <w:proofErr w:type="spellEnd"/>
+      <w:r>
+        <w:t xml:space="preserve">, </w:t>
+      </w:r>
+      <w:proofErr w:type="spellStart"/>
+      <w:r>
+        <w:t>avr</w:t>
+      </w:r>
+      <w:proofErr w:type="spellEnd"/>
+      <w:r>
+        <w:t xml:space="preserve"> functionality as well as standard assertions. </w:t>
+      </w:r>
+    </w:p>
+    <w:tbl>
+      <w:tblPr>
+        <w:tblW w:w="0" w:type="auto"/>
+        <w:jc w:val="center"/>
+        <w:shd w:val="clear" w:color="auto" w:fill="FFFFFF"/>
+        <w:tblCellMar>
+          <w:left w:w="0" w:type="dxa"/>
+          <w:right w:w="0" w:type="dxa"/>
+        </w:tblCellMar>
+        <w:tblLook w:val="04A0" w:firstRow="1" w:lastRow="0" w:firstColumn="1" w:lastColumn="0" w:noHBand="0" w:noVBand="1"/>
+      </w:tblPr>
+      <w:tblGrid>
+        <w:gridCol w:w="7797"/>
+      </w:tblGrid>
+      <w:tr>
+        <w:trPr>
+          <w:jc w:val="center"/>
+        </w:trPr>
+        <w:tc>
+          <w:tcPr>
+            <w:tcW w:w="7797" w:type="dxa"/>
+            <w:shd w:val="clear" w:color="auto" w:fill="FFFFFF"/>
+            <w:hideMark/>
+          </w:tcPr>
+          <w:p>
+            <w:pPr>
+              <w:rPr>
+                <w:rFonts w:ascii="Consolas" w:hAnsi="Consolas" w:cs="Courier New"/>
+                <w:color w:val="000000"/>
+                <w:sz w:val="14"/>
+                <w:szCs w:val="14"/>
+              </w:rPr>
+            </w:pPr>
+            <w:r>
+              <w:rPr>
+                <w:rFonts w:ascii="Consolas" w:hAnsi="Consolas" w:cs="Courier New"/>
+                <w:color w:val="C70040"/>
+                <w:sz w:val="14"/>
+                <w:szCs w:val="14"/>
+                <w:bdr w:val="none" w:sz="0" w:space="0" w:color="auto" w:frame="1"/>
+                <w:shd w:val="clear" w:color="auto" w:fill="FFFFFF"/>
+              </w:rPr>
+              <w:t>#include</w:t>
+            </w:r>
+            <w:r>
+              <w:rPr>
+                <w:rFonts w:ascii="Consolas" w:hAnsi="Consolas" w:cs="Courier New"/>
+                <w:color w:val="000000"/>
+                <w:sz w:val="14"/>
+                <w:szCs w:val="14"/>
+                <w:bdr w:val="none" w:sz="0" w:space="0" w:color="auto" w:frame="1"/>
+                <w:shd w:val="clear" w:color="auto" w:fill="FFFFFF"/>
+              </w:rPr>
+              <w:t xml:space="preserve"> </w:t>
+            </w:r>
+            <w:r>
+              <w:rPr>
+                <w:rFonts w:ascii="Consolas" w:hAnsi="Consolas" w:cs="Courier New"/>
+                <w:color w:val="8F8634"/>
+                <w:sz w:val="14"/>
+                <w:szCs w:val="14"/>
+                <w:bdr w:val="none" w:sz="0" w:space="0" w:color="auto" w:frame="1"/>
+                <w:shd w:val="clear" w:color="auto" w:fill="FFFFFF"/>
+              </w:rPr>
+              <w:t>"</w:t>
+            </w:r>
+            <w:proofErr w:type="spellStart"/>
+            <w:r>
+              <w:rPr>
+                <w:rFonts w:ascii="Consolas" w:hAnsi="Consolas" w:cs="Courier New"/>
+                <w:color w:val="8F8634"/>
+                <w:sz w:val="14"/>
+                <w:szCs w:val="14"/>
+                <w:bdr w:val="none" w:sz="0" w:space="0" w:color="auto" w:frame="1"/>
+                <w:shd w:val="clear" w:color="auto" w:fill="FFFFFF"/>
+              </w:rPr>
+              <w:t>unity_fixture.h</w:t>
+            </w:r>
+            <w:proofErr w:type="spellEnd"/>
+            <w:r>
+              <w:rPr>
+                <w:rFonts w:ascii="Consolas" w:hAnsi="Consolas" w:cs="Courier New"/>
+                <w:color w:val="8F8634"/>
+                <w:sz w:val="14"/>
+                <w:szCs w:val="14"/>
+                <w:bdr w:val="none" w:sz="0" w:space="0" w:color="auto" w:frame="1"/>
+                <w:shd w:val="clear" w:color="auto" w:fill="FFFFFF"/>
+              </w:rPr>
+              <w:t>"</w:t>
+            </w:r>
+          </w:p>
+        </w:tc>
+      </w:tr>
+      <w:tr>
+        <w:trPr>
+          <w:jc w:val="center"/>
+        </w:trPr>
+        <w:tc>
+          <w:tcPr>
+            <w:tcW w:w="7797" w:type="dxa"/>
+            <w:shd w:val="clear" w:color="auto" w:fill="FFFFFF"/>
+            <w:hideMark/>
+          </w:tcPr>
+          <w:p>
+            <w:pPr>
+              <w:rPr>
+                <w:rFonts w:ascii="Consolas" w:hAnsi="Consolas" w:cs="Courier New"/>
+                <w:color w:val="000000"/>
+                <w:sz w:val="14"/>
+                <w:szCs w:val="14"/>
+              </w:rPr>
+            </w:pPr>
+            <w:r>
+              <w:rPr>
+                <w:rFonts w:ascii="Consolas" w:hAnsi="Consolas" w:cs="Courier New"/>
+                <w:color w:val="C70040"/>
+                <w:sz w:val="14"/>
+                <w:szCs w:val="14"/>
+                <w:bdr w:val="none" w:sz="0" w:space="0" w:color="auto" w:frame="1"/>
+                <w:shd w:val="clear" w:color="auto" w:fill="FFFFFF"/>
+              </w:rPr>
+              <w:t>#include</w:t>
+            </w:r>
+            <w:r>
+              <w:rPr>
+                <w:rFonts w:ascii="Consolas" w:hAnsi="Consolas" w:cs="Courier New"/>
+                <w:color w:val="000000"/>
+                <w:sz w:val="14"/>
+                <w:szCs w:val="14"/>
+                <w:bdr w:val="none" w:sz="0" w:space="0" w:color="auto" w:frame="1"/>
+                <w:shd w:val="clear" w:color="auto" w:fill="FFFFFF"/>
+              </w:rPr>
+              <w:t xml:space="preserve"> </w:t>
+            </w:r>
+            <w:r>
+              <w:rPr>
+                <w:rFonts w:ascii="Consolas" w:hAnsi="Consolas" w:cs="Courier New"/>
+                <w:color w:val="8F8634"/>
+                <w:sz w:val="14"/>
+                <w:szCs w:val="14"/>
+                <w:bdr w:val="none" w:sz="0" w:space="0" w:color="auto" w:frame="1"/>
+                <w:shd w:val="clear" w:color="auto" w:fill="FFFFFF"/>
+              </w:rPr>
+              <w:t>&lt;</w:t>
+            </w:r>
+            <w:proofErr w:type="spellStart"/>
+            <w:r>
+              <w:rPr>
+                <w:rFonts w:ascii="Consolas" w:hAnsi="Consolas" w:cs="Courier New"/>
+                <w:color w:val="8F8634"/>
+                <w:sz w:val="14"/>
+                <w:szCs w:val="14"/>
+                <w:bdr w:val="none" w:sz="0" w:space="0" w:color="auto" w:frame="1"/>
+                <w:shd w:val="clear" w:color="auto" w:fill="FFFFFF"/>
+              </w:rPr>
+              <w:t>stdint.h</w:t>
+            </w:r>
+            <w:proofErr w:type="spellEnd"/>
+            <w:r>
+              <w:rPr>
+                <w:rFonts w:ascii="Consolas" w:hAnsi="Consolas" w:cs="Courier New"/>
+                <w:color w:val="8F8634"/>
+                <w:sz w:val="14"/>
+                <w:szCs w:val="14"/>
+                <w:bdr w:val="none" w:sz="0" w:space="0" w:color="auto" w:frame="1"/>
+                <w:shd w:val="clear" w:color="auto" w:fill="FFFFFF"/>
+              </w:rPr>
+              <w:t>&gt;</w:t>
+            </w:r>
+          </w:p>
+        </w:tc>
+      </w:tr>
+      <w:tr>
+        <w:trPr>
+          <w:jc w:val="center"/>
+        </w:trPr>
+        <w:tc>
+          <w:tcPr>
+            <w:tcW w:w="7797" w:type="dxa"/>
+            <w:shd w:val="clear" w:color="auto" w:fill="FFFFFF"/>
+            <w:hideMark/>
+          </w:tcPr>
+          <w:p>
+            <w:pPr>
+              <w:rPr>
+                <w:rFonts w:ascii="Consolas" w:hAnsi="Consolas" w:cs="Courier New"/>
+                <w:color w:val="000000"/>
+                <w:sz w:val="14"/>
+                <w:szCs w:val="14"/>
+              </w:rPr>
+            </w:pPr>
+            <w:r>
+              <w:rPr>
+                <w:rFonts w:ascii="Consolas" w:hAnsi="Consolas" w:cs="Courier New"/>
+                <w:color w:val="C70040"/>
+                <w:sz w:val="14"/>
+                <w:szCs w:val="14"/>
+                <w:bdr w:val="none" w:sz="0" w:space="0" w:color="auto" w:frame="1"/>
+                <w:shd w:val="clear" w:color="auto" w:fill="FFFFFF"/>
+              </w:rPr>
+              <w:t>#include</w:t>
+            </w:r>
+            <w:r>
+              <w:rPr>
+                <w:rFonts w:ascii="Consolas" w:hAnsi="Consolas" w:cs="Courier New"/>
+                <w:color w:val="000000"/>
+                <w:sz w:val="14"/>
+                <w:szCs w:val="14"/>
+                <w:bdr w:val="none" w:sz="0" w:space="0" w:color="auto" w:frame="1"/>
+                <w:shd w:val="clear" w:color="auto" w:fill="FFFFFF"/>
+              </w:rPr>
+              <w:t xml:space="preserve"> </w:t>
+            </w:r>
+            <w:r>
+              <w:rPr>
+                <w:rFonts w:ascii="Consolas" w:hAnsi="Consolas" w:cs="Courier New"/>
+                <w:color w:val="8F8634"/>
+                <w:sz w:val="14"/>
+                <w:szCs w:val="14"/>
+                <w:bdr w:val="none" w:sz="0" w:space="0" w:color="auto" w:frame="1"/>
+                <w:shd w:val="clear" w:color="auto" w:fill="FFFFFF"/>
+              </w:rPr>
+              <w:t>"</w:t>
+            </w:r>
+            <w:proofErr w:type="spellStart"/>
+            <w:r>
+              <w:rPr>
+                <w:rFonts w:ascii="Consolas" w:hAnsi="Consolas" w:cs="Courier New"/>
+                <w:color w:val="8F8634"/>
+                <w:sz w:val="14"/>
+                <w:szCs w:val="14"/>
+                <w:bdr w:val="none" w:sz="0" w:space="0" w:color="auto" w:frame="1"/>
+                <w:shd w:val="clear" w:color="auto" w:fill="FFFFFF"/>
+              </w:rPr>
+              <w:t>avr</w:t>
+            </w:r>
+            <w:proofErr w:type="spellEnd"/>
+            <w:r>
+              <w:rPr>
+                <w:rFonts w:ascii="Consolas" w:hAnsi="Consolas" w:cs="Courier New"/>
+                <w:color w:val="8F8634"/>
+                <w:sz w:val="14"/>
+                <w:szCs w:val="14"/>
+                <w:bdr w:val="none" w:sz="0" w:space="0" w:color="auto" w:frame="1"/>
+                <w:shd w:val="clear" w:color="auto" w:fill="FFFFFF"/>
+              </w:rPr>
+              <w:t>/</w:t>
+            </w:r>
+            <w:proofErr w:type="spellStart"/>
+            <w:r>
+              <w:rPr>
+                <w:rFonts w:ascii="Consolas" w:hAnsi="Consolas" w:cs="Courier New"/>
+                <w:color w:val="8F8634"/>
+                <w:sz w:val="14"/>
+                <w:szCs w:val="14"/>
+                <w:bdr w:val="none" w:sz="0" w:space="0" w:color="auto" w:frame="1"/>
+                <w:shd w:val="clear" w:color="auto" w:fill="FFFFFF"/>
+              </w:rPr>
+              <w:t>io.h</w:t>
+            </w:r>
+            <w:proofErr w:type="spellEnd"/>
+            <w:r>
+              <w:rPr>
+                <w:rFonts w:ascii="Consolas" w:hAnsi="Consolas" w:cs="Courier New"/>
+                <w:color w:val="8F8634"/>
+                <w:sz w:val="14"/>
+                <w:szCs w:val="14"/>
+                <w:bdr w:val="none" w:sz="0" w:space="0" w:color="auto" w:frame="1"/>
+                <w:shd w:val="clear" w:color="auto" w:fill="FFFFFF"/>
+              </w:rPr>
+              <w:t>"</w:t>
+            </w:r>
+          </w:p>
+        </w:tc>
+      </w:tr>
+      <w:tr>
+        <w:trPr>
+          <w:jc w:val="center"/>
+        </w:trPr>
+        <w:tc>
+          <w:tcPr>
+            <w:tcW w:w="7797" w:type="dxa"/>
+            <w:shd w:val="clear" w:color="auto" w:fill="FFFFFF"/>
+            <w:hideMark/>
+          </w:tcPr>
+          <w:p>
+            <w:pPr>
+              <w:rPr>
+                <w:rFonts w:ascii="Consolas" w:hAnsi="Consolas" w:cs="Courier New"/>
+                <w:color w:val="000000"/>
+                <w:sz w:val="14"/>
+                <w:szCs w:val="14"/>
+              </w:rPr>
+            </w:pPr>
+            <w:r>
+              <w:rPr>
+                <w:rFonts w:ascii="Consolas" w:hAnsi="Consolas" w:cs="Courier New"/>
+                <w:color w:val="C70040"/>
+                <w:sz w:val="14"/>
+                <w:szCs w:val="14"/>
+                <w:bdr w:val="none" w:sz="0" w:space="0" w:color="auto" w:frame="1"/>
+                <w:shd w:val="clear" w:color="auto" w:fill="FFFFFF"/>
+              </w:rPr>
+              <w:t>#include</w:t>
+            </w:r>
+            <w:r>
+              <w:rPr>
+                <w:rFonts w:ascii="Consolas" w:hAnsi="Consolas" w:cs="Courier New"/>
+                <w:color w:val="000000"/>
+                <w:sz w:val="14"/>
+                <w:szCs w:val="14"/>
+                <w:bdr w:val="none" w:sz="0" w:space="0" w:color="auto" w:frame="1"/>
+                <w:shd w:val="clear" w:color="auto" w:fill="FFFFFF"/>
+              </w:rPr>
+              <w:t xml:space="preserve"> </w:t>
+            </w:r>
+            <w:r>
+              <w:rPr>
+                <w:rFonts w:ascii="Consolas" w:hAnsi="Consolas" w:cs="Courier New"/>
+                <w:color w:val="8F8634"/>
+                <w:sz w:val="14"/>
+                <w:szCs w:val="14"/>
+                <w:bdr w:val="none" w:sz="0" w:space="0" w:color="auto" w:frame="1"/>
+                <w:shd w:val="clear" w:color="auto" w:fill="FFFFFF"/>
+              </w:rPr>
+              <w:t>"</w:t>
+            </w:r>
+            <w:proofErr w:type="spellStart"/>
+            <w:r>
+              <w:rPr>
+                <w:rFonts w:ascii="Consolas" w:hAnsi="Consolas" w:cs="Courier New"/>
+                <w:color w:val="8F8634"/>
+                <w:sz w:val="14"/>
+                <w:szCs w:val="14"/>
+                <w:bdr w:val="none" w:sz="0" w:space="0" w:color="auto" w:frame="1"/>
+                <w:shd w:val="clear" w:color="auto" w:fill="FFFFFF"/>
+              </w:rPr>
+              <w:t>avr</w:t>
+            </w:r>
+            <w:proofErr w:type="spellEnd"/>
+            <w:r>
+              <w:rPr>
+                <w:rFonts w:ascii="Consolas" w:hAnsi="Consolas" w:cs="Courier New"/>
+                <w:color w:val="8F8634"/>
+                <w:sz w:val="14"/>
+                <w:szCs w:val="14"/>
+                <w:bdr w:val="none" w:sz="0" w:space="0" w:color="auto" w:frame="1"/>
+                <w:shd w:val="clear" w:color="auto" w:fill="FFFFFF"/>
+              </w:rPr>
+              <w:t>/</w:t>
+            </w:r>
+            <w:proofErr w:type="spellStart"/>
+            <w:r>
+              <w:rPr>
+                <w:rFonts w:ascii="Consolas" w:hAnsi="Consolas" w:cs="Courier New"/>
+                <w:color w:val="8F8634"/>
+                <w:sz w:val="14"/>
+                <w:szCs w:val="14"/>
+                <w:bdr w:val="none" w:sz="0" w:space="0" w:color="auto" w:frame="1"/>
+                <w:shd w:val="clear" w:color="auto" w:fill="FFFFFF"/>
+              </w:rPr>
+              <w:t>mock_sfr.h</w:t>
+            </w:r>
+            <w:proofErr w:type="spellEnd"/>
+            <w:r>
+              <w:rPr>
+                <w:rFonts w:ascii="Consolas" w:hAnsi="Consolas" w:cs="Courier New"/>
+                <w:color w:val="8F8634"/>
+                <w:sz w:val="14"/>
+                <w:szCs w:val="14"/>
+                <w:bdr w:val="none" w:sz="0" w:space="0" w:color="auto" w:frame="1"/>
+                <w:shd w:val="clear" w:color="auto" w:fill="FFFFFF"/>
+              </w:rPr>
+              <w:t>"</w:t>
+            </w:r>
+          </w:p>
+        </w:tc>
+      </w:tr>
+      <w:tr>
+        <w:trPr>
+          <w:jc w:val="center"/>
+        </w:trPr>
+        <w:tc>
+          <w:tcPr>
+            <w:tcW w:w="7797" w:type="dxa"/>
+            <w:shd w:val="clear" w:color="auto" w:fill="FFFFFF"/>
+            <w:hideMark/>
+          </w:tcPr>
+          <w:p>
+            <w:pPr>
+              <w:rPr>
+                <w:rFonts w:ascii="Consolas" w:hAnsi="Consolas" w:cs="Courier New"/>
+                <w:color w:val="000000"/>
+                <w:sz w:val="14"/>
+                <w:szCs w:val="14"/>
+              </w:rPr>
+            </w:pPr>
+            <w:r>
+              <w:rPr>
+                <w:rFonts w:ascii="Consolas" w:hAnsi="Consolas" w:cs="Courier New"/>
+                <w:color w:val="C70040"/>
+                <w:sz w:val="14"/>
+                <w:szCs w:val="14"/>
+                <w:bdr w:val="none" w:sz="0" w:space="0" w:color="auto" w:frame="1"/>
+                <w:shd w:val="clear" w:color="auto" w:fill="FFFFFF"/>
+              </w:rPr>
+              <w:t>#include</w:t>
+            </w:r>
+            <w:r>
+              <w:rPr>
+                <w:rFonts w:ascii="Consolas" w:hAnsi="Consolas" w:cs="Courier New"/>
+                <w:color w:val="000000"/>
+                <w:sz w:val="14"/>
+                <w:szCs w:val="14"/>
+                <w:bdr w:val="none" w:sz="0" w:space="0" w:color="auto" w:frame="1"/>
+                <w:shd w:val="clear" w:color="auto" w:fill="FFFFFF"/>
+              </w:rPr>
+              <w:t xml:space="preserve"> </w:t>
+            </w:r>
+            <w:r>
+              <w:rPr>
+                <w:rFonts w:ascii="Consolas" w:hAnsi="Consolas" w:cs="Courier New"/>
+                <w:color w:val="8F8634"/>
+                <w:sz w:val="14"/>
+                <w:szCs w:val="14"/>
+                <w:bdr w:val="none" w:sz="0" w:space="0" w:color="auto" w:frame="1"/>
+                <w:shd w:val="clear" w:color="auto" w:fill="FFFFFF"/>
+              </w:rPr>
+              <w:t>"</w:t>
+            </w:r>
+            <w:proofErr w:type="spellStart"/>
+            <w:r>
+              <w:rPr>
+                <w:rFonts w:ascii="Consolas" w:hAnsi="Consolas" w:cs="Courier New"/>
+                <w:color w:val="8F8634"/>
+                <w:sz w:val="14"/>
+                <w:szCs w:val="14"/>
+                <w:bdr w:val="none" w:sz="0" w:space="0" w:color="auto" w:frame="1"/>
+                <w:shd w:val="clear" w:color="auto" w:fill="FFFFFF"/>
+              </w:rPr>
+              <w:t>stepper.h</w:t>
+            </w:r>
+            <w:proofErr w:type="spellEnd"/>
+            <w:r>
+              <w:rPr>
+                <w:rFonts w:ascii="Consolas" w:hAnsi="Consolas" w:cs="Courier New"/>
+                <w:color w:val="8F8634"/>
+                <w:sz w:val="14"/>
+                <w:szCs w:val="14"/>
+                <w:bdr w:val="none" w:sz="0" w:space="0" w:color="auto" w:frame="1"/>
+                <w:shd w:val="clear" w:color="auto" w:fill="FFFFFF"/>
+              </w:rPr>
+              <w:t>"</w:t>
+            </w:r>
+          </w:p>
+        </w:tc>
+      </w:tr>
+      <w:tr>
+        <w:trPr>
+          <w:jc w:val="center"/>
+        </w:trPr>
+        <w:tc>
+          <w:tcPr>
+            <w:tcW w:w="7797" w:type="dxa"/>
+            <w:shd w:val="clear" w:color="auto" w:fill="FFFFFF"/>
+            <w:hideMark/>
+          </w:tcPr>
+          <w:p>
+            <w:pPr>
+              <w:rPr>
+                <w:rFonts w:ascii="Consolas" w:hAnsi="Consolas" w:cs="Courier New"/>
+                <w:color w:val="000000"/>
+                <w:sz w:val="14"/>
+                <w:szCs w:val="14"/>
+              </w:rPr>
+            </w:pPr>
+            <w:r>
+              <w:rPr>
+                <w:rFonts w:ascii="Consolas" w:hAnsi="Consolas" w:cs="Courier New"/>
+                <w:color w:val="000000"/>
+                <w:sz w:val="14"/>
+                <w:szCs w:val="14"/>
+                <w:bdr w:val="none" w:sz="0" w:space="0" w:color="auto" w:frame="1"/>
+                <w:shd w:val="clear" w:color="auto" w:fill="FFFFFF"/>
+              </w:rPr>
+              <w:t> </w:t>
+            </w:r>
+          </w:p>
+          <w:p>
+            <w:pPr>
+              <w:rPr>
+                <w:rFonts w:ascii="Consolas" w:hAnsi="Consolas" w:cs="Courier New"/>
+                <w:color w:val="000000"/>
+                <w:sz w:val="14"/>
+                <w:szCs w:val="14"/>
+              </w:rPr>
+            </w:pPr>
+          </w:p>
+        </w:tc>
+      </w:tr>
+      <w:tr>
+        <w:trPr>
+          <w:jc w:val="center"/>
+        </w:trPr>
+        <w:tc>
+          <w:tcPr>
+            <w:tcW w:w="7797" w:type="dxa"/>
+            <w:shd w:val="clear" w:color="auto" w:fill="FFFFFF"/>
+            <w:hideMark/>
+          </w:tcPr>
+          <w:p>
+            <w:pPr>
+              <w:rPr>
+                <w:rFonts w:ascii="Consolas" w:hAnsi="Consolas" w:cs="Courier New"/>
+                <w:color w:val="000000"/>
+                <w:sz w:val="14"/>
+                <w:szCs w:val="14"/>
+              </w:rPr>
+            </w:pPr>
+            <w:r>
+              <w:rPr>
+                <w:rFonts w:ascii="Consolas" w:hAnsi="Consolas" w:cs="Courier New"/>
+                <w:color w:val="000000"/>
+                <w:sz w:val="14"/>
+                <w:szCs w:val="14"/>
+                <w:bdr w:val="none" w:sz="0" w:space="0" w:color="auto" w:frame="1"/>
+                <w:shd w:val="clear" w:color="auto" w:fill="FFFFFF"/>
+              </w:rPr>
+              <w:t>TEST_GROUP(Stepper);</w:t>
+            </w:r>
+          </w:p>
+        </w:tc>
+      </w:tr>
+      <w:tr>
+        <w:trPr>
+          <w:jc w:val="center"/>
+        </w:trPr>
+        <w:tc>
+          <w:tcPr>
+            <w:tcW w:w="7797" w:type="dxa"/>
+            <w:shd w:val="clear" w:color="auto" w:fill="FFFFFF"/>
+            <w:hideMark/>
+          </w:tcPr>
+          <w:p>
+            <w:pPr>
+              <w:rPr>
+                <w:rFonts w:ascii="Consolas" w:hAnsi="Consolas" w:cs="Courier New"/>
+                <w:color w:val="000000"/>
+                <w:sz w:val="14"/>
+                <w:szCs w:val="14"/>
+              </w:rPr>
+            </w:pPr>
+            <w:r>
+              <w:rPr>
+                <w:rFonts w:ascii="Consolas" w:hAnsi="Consolas" w:cs="Courier New"/>
+                <w:color w:val="000000"/>
+                <w:sz w:val="14"/>
+                <w:szCs w:val="14"/>
+                <w:bdr w:val="none" w:sz="0" w:space="0" w:color="auto" w:frame="1"/>
+                <w:shd w:val="clear" w:color="auto" w:fill="FFFFFF"/>
+              </w:rPr>
+              <w:t> </w:t>
+            </w:r>
+          </w:p>
+        </w:tc>
+      </w:tr>
+      <w:tr>
+        <w:trPr>
+          <w:jc w:val="center"/>
+        </w:trPr>
+        <w:tc>
+          <w:tcPr>
+            <w:tcW w:w="7797" w:type="dxa"/>
+            <w:shd w:val="clear" w:color="auto" w:fill="FFFFFF"/>
+            <w:hideMark/>
+          </w:tcPr>
+          <w:p>
+            <w:pPr>
+              <w:rPr>
+                <w:rFonts w:ascii="Consolas" w:hAnsi="Consolas" w:cs="Courier New"/>
+                <w:color w:val="000000"/>
+                <w:sz w:val="14"/>
+                <w:szCs w:val="14"/>
+              </w:rPr>
+            </w:pPr>
+            <w:r>
+              <w:rPr>
+                <w:rFonts w:ascii="Consolas" w:hAnsi="Consolas" w:cs="Courier New"/>
+                <w:color w:val="000000"/>
+                <w:sz w:val="14"/>
+                <w:szCs w:val="14"/>
+                <w:bdr w:val="none" w:sz="0" w:space="0" w:color="auto" w:frame="1"/>
+                <w:shd w:val="clear" w:color="auto" w:fill="FFFFFF"/>
+              </w:rPr>
+              <w:t>TEST_SETUP(Stepper)</w:t>
+            </w:r>
+          </w:p>
+        </w:tc>
+      </w:tr>
+      <w:tr>
+        <w:trPr>
+          <w:jc w:val="center"/>
+        </w:trPr>
+        <w:tc>
+          <w:tcPr>
+            <w:tcW w:w="7797" w:type="dxa"/>
+            <w:shd w:val="clear" w:color="auto" w:fill="FFFFFF"/>
+            <w:hideMark/>
+          </w:tcPr>
+          <w:p>
+            <w:pPr>
+              <w:rPr>
+                <w:rFonts w:ascii="Consolas" w:hAnsi="Consolas" w:cs="Courier New"/>
+                <w:color w:val="000000"/>
+                <w:sz w:val="14"/>
+                <w:szCs w:val="14"/>
+              </w:rPr>
+            </w:pPr>
+            <w:r>
+              <w:rPr>
+                <w:rFonts w:ascii="Consolas" w:hAnsi="Consolas" w:cs="Courier New"/>
+                <w:color w:val="000000"/>
+                <w:sz w:val="14"/>
+                <w:szCs w:val="14"/>
+                <w:bdr w:val="none" w:sz="0" w:space="0" w:color="auto" w:frame="1"/>
+                <w:shd w:val="clear" w:color="auto" w:fill="FFFFFF"/>
+              </w:rPr>
+              <w:t>{</w:t>
+            </w:r>
+          </w:p>
+        </w:tc>
+      </w:tr>
+      <w:tr>
+        <w:trPr>
+          <w:jc w:val="center"/>
+        </w:trPr>
+        <w:tc>
+          <w:tcPr>
+            <w:tcW w:w="7797" w:type="dxa"/>
+            <w:shd w:val="clear" w:color="auto" w:fill="FFFFFF"/>
+            <w:hideMark/>
+          </w:tcPr>
+          <w:p>
+            <w:pPr>
+              <w:rPr>
+                <w:rFonts w:ascii="Consolas" w:hAnsi="Consolas" w:cs="Courier New"/>
+                <w:color w:val="000000"/>
+                <w:sz w:val="14"/>
+                <w:szCs w:val="14"/>
+              </w:rPr>
+            </w:pPr>
+            <w:r>
+              <w:rPr>
+                <w:rFonts w:ascii="Consolas" w:hAnsi="Consolas" w:cs="Courier New"/>
+                <w:color w:val="000000"/>
+                <w:sz w:val="14"/>
+                <w:szCs w:val="14"/>
+                <w:bdr w:val="none" w:sz="0" w:space="0" w:color="auto" w:frame="1"/>
+                <w:shd w:val="clear" w:color="auto" w:fill="FFFFFF"/>
+              </w:rPr>
+              <w:t xml:space="preserve">    </w:t>
+            </w:r>
+            <w:proofErr w:type="spellStart"/>
+            <w:r>
+              <w:rPr>
+                <w:rFonts w:ascii="Consolas" w:hAnsi="Consolas" w:cs="Courier New"/>
+                <w:color w:val="000000"/>
+                <w:sz w:val="14"/>
+                <w:szCs w:val="14"/>
+                <w:bdr w:val="none" w:sz="0" w:space="0" w:color="auto" w:frame="1"/>
+                <w:shd w:val="clear" w:color="auto" w:fill="FFFFFF"/>
+              </w:rPr>
+              <w:t>stepper_</w:t>
+            </w:r>
+            <w:proofErr w:type="gramStart"/>
+            <w:r>
+              <w:rPr>
+                <w:rFonts w:ascii="Consolas" w:hAnsi="Consolas" w:cs="Courier New"/>
+                <w:color w:val="000000"/>
+                <w:sz w:val="14"/>
+                <w:szCs w:val="14"/>
+                <w:bdr w:val="none" w:sz="0" w:space="0" w:color="auto" w:frame="1"/>
+                <w:shd w:val="clear" w:color="auto" w:fill="FFFFFF"/>
+              </w:rPr>
+              <w:t>init</w:t>
+            </w:r>
+            <w:proofErr w:type="spellEnd"/>
+            <w:r>
+              <w:rPr>
+                <w:rFonts w:ascii="Consolas" w:hAnsi="Consolas" w:cs="Courier New"/>
+                <w:color w:val="000000"/>
+                <w:sz w:val="14"/>
+                <w:szCs w:val="14"/>
+                <w:bdr w:val="none" w:sz="0" w:space="0" w:color="auto" w:frame="1"/>
+                <w:shd w:val="clear" w:color="auto" w:fill="FFFFFF"/>
+              </w:rPr>
+              <w:t>(</w:t>
+            </w:r>
+            <w:proofErr w:type="gramEnd"/>
+            <w:r>
+              <w:rPr>
+                <w:rFonts w:ascii="Consolas" w:hAnsi="Consolas" w:cs="Courier New"/>
+                <w:color w:val="000000"/>
+                <w:sz w:val="14"/>
+                <w:szCs w:val="14"/>
+                <w:bdr w:val="none" w:sz="0" w:space="0" w:color="auto" w:frame="1"/>
+                <w:shd w:val="clear" w:color="auto" w:fill="FFFFFF"/>
+              </w:rPr>
+              <w:t>);</w:t>
+            </w:r>
+          </w:p>
+        </w:tc>
+      </w:tr>
+      <w:tr>
+        <w:trPr>
+          <w:jc w:val="center"/>
+        </w:trPr>
+        <w:tc>
+          <w:tcPr>
+            <w:tcW w:w="7797" w:type="dxa"/>
+            <w:shd w:val="clear" w:color="auto" w:fill="FFFFFF"/>
+            <w:hideMark/>
+          </w:tcPr>
+          <w:p>
+            <w:pPr>
+              <w:rPr>
+                <w:rFonts w:ascii="Consolas" w:hAnsi="Consolas" w:cs="Courier New"/>
+                <w:color w:val="000000"/>
+                <w:sz w:val="14"/>
+                <w:szCs w:val="14"/>
+              </w:rPr>
+            </w:pPr>
+            <w:r>
+              <w:rPr>
+                <w:rFonts w:ascii="Consolas" w:hAnsi="Consolas" w:cs="Courier New"/>
+                <w:color w:val="000000"/>
+                <w:sz w:val="14"/>
+                <w:szCs w:val="14"/>
+                <w:bdr w:val="none" w:sz="0" w:space="0" w:color="auto" w:frame="1"/>
+                <w:shd w:val="clear" w:color="auto" w:fill="FFFFFF"/>
+              </w:rPr>
+              <w:t>}</w:t>
+            </w:r>
+          </w:p>
+        </w:tc>
+      </w:tr>
+      <w:tr>
+        <w:trPr>
+          <w:jc w:val="center"/>
+        </w:trPr>
+        <w:tc>
+          <w:tcPr>
+            <w:tcW w:w="7797" w:type="dxa"/>
+            <w:shd w:val="clear" w:color="auto" w:fill="FFFFFF"/>
+            <w:hideMark/>
+          </w:tcPr>
+          <w:p>
+            <w:pPr>
+              <w:rPr>
+                <w:rFonts w:ascii="Consolas" w:hAnsi="Consolas" w:cs="Courier New"/>
+                <w:color w:val="000000"/>
+                <w:sz w:val="14"/>
+                <w:szCs w:val="14"/>
+              </w:rPr>
+            </w:pPr>
+          </w:p>
+        </w:tc>
+      </w:tr>
+      <w:tr>
+        <w:trPr>
+          <w:jc w:val="center"/>
+        </w:trPr>
+        <w:tc>
+          <w:tcPr>
+            <w:tcW w:w="7797" w:type="dxa"/>
+            <w:shd w:val="clear" w:color="auto" w:fill="FFFFFF"/>
+            <w:hideMark/>
+          </w:tcPr>
+          <w:p>
+            <w:pPr>
+              <w:rPr>
+                <w:rFonts w:ascii="Consolas" w:hAnsi="Consolas" w:cs="Courier New"/>
+                <w:color w:val="000000"/>
+                <w:sz w:val="14"/>
+                <w:szCs w:val="14"/>
+              </w:rPr>
+            </w:pPr>
+            <w:r>
+              <w:rPr>
+                <w:rFonts w:ascii="Consolas" w:hAnsi="Consolas" w:cs="Courier New"/>
+                <w:color w:val="000000"/>
+                <w:sz w:val="14"/>
+                <w:szCs w:val="14"/>
+              </w:rPr>
+              <w:t>...</w:t>
+            </w:r>
+          </w:p>
+        </w:tc>
+      </w:tr>
+      <w:tr>
+        <w:trPr>
+          <w:jc w:val="center"/>
+        </w:trPr>
+        <w:tc>
+          <w:tcPr>
+            <w:tcW w:w="7797" w:type="dxa"/>
+            <w:shd w:val="clear" w:color="auto" w:fill="FFFFFF"/>
+            <w:hideMark/>
+          </w:tcPr>
+          <w:p>
+            <w:pPr>
+              <w:rPr>
+                <w:rFonts w:ascii="Consolas" w:hAnsi="Consolas" w:cs="Courier New"/>
+                <w:color w:val="000000"/>
+                <w:sz w:val="14"/>
+                <w:szCs w:val="14"/>
+              </w:rPr>
+            </w:pPr>
+            <w:proofErr w:type="gramStart"/>
+            <w:r>
+              <w:rPr>
+                <w:rFonts w:ascii="Consolas" w:hAnsi="Consolas" w:cs="Courier New"/>
+                <w:color w:val="000000"/>
+                <w:sz w:val="14"/>
+                <w:szCs w:val="14"/>
+                <w:bdr w:val="none" w:sz="0" w:space="0" w:color="auto" w:frame="1"/>
+                <w:shd w:val="clear" w:color="auto" w:fill="FFFFFF"/>
+              </w:rPr>
+              <w:t>TEST(</w:t>
+            </w:r>
+            <w:proofErr w:type="gramEnd"/>
+            <w:r>
+              <w:rPr>
+                <w:rFonts w:ascii="Consolas" w:hAnsi="Consolas" w:cs="Courier New"/>
+                <w:color w:val="000000"/>
+                <w:sz w:val="14"/>
+                <w:szCs w:val="14"/>
+                <w:bdr w:val="none" w:sz="0" w:space="0" w:color="auto" w:frame="1"/>
+                <w:shd w:val="clear" w:color="auto" w:fill="FFFFFF"/>
+              </w:rPr>
+              <w:t xml:space="preserve">Stepper, </w:t>
+            </w:r>
+            <w:proofErr w:type="spellStart"/>
+            <w:r>
+              <w:rPr>
+                <w:rFonts w:ascii="Consolas" w:hAnsi="Consolas" w:cs="Courier New"/>
+                <w:color w:val="000000"/>
+                <w:sz w:val="14"/>
+                <w:szCs w:val="14"/>
+                <w:bdr w:val="none" w:sz="0" w:space="0" w:color="auto" w:frame="1"/>
+                <w:shd w:val="clear" w:color="auto" w:fill="FFFFFF"/>
+              </w:rPr>
+              <w:t>setDir</w:t>
+            </w:r>
+            <w:proofErr w:type="spellEnd"/>
+            <w:r>
+              <w:rPr>
+                <w:rFonts w:ascii="Consolas" w:hAnsi="Consolas" w:cs="Courier New"/>
+                <w:color w:val="000000"/>
+                <w:sz w:val="14"/>
+                <w:szCs w:val="14"/>
+                <w:bdr w:val="none" w:sz="0" w:space="0" w:color="auto" w:frame="1"/>
+                <w:shd w:val="clear" w:color="auto" w:fill="FFFFFF"/>
+              </w:rPr>
+              <w:t xml:space="preserve">) </w:t>
+            </w:r>
+            <w:r>
+              <w:rPr>
+                <w:rFonts w:ascii="Consolas" w:hAnsi="Consolas" w:cs="Courier New"/>
+                <w:color w:val="A5A5A5"/>
+                <w:sz w:val="14"/>
+                <w:szCs w:val="14"/>
+                <w:bdr w:val="none" w:sz="0" w:space="0" w:color="auto" w:frame="1"/>
+                <w:shd w:val="clear" w:color="auto" w:fill="FFFFFF"/>
+              </w:rPr>
+              <w:t>//Tests if our Direction method is working</w:t>
+            </w:r>
+          </w:p>
+        </w:tc>
+      </w:tr>
+      <w:tr>
+        <w:trPr>
+          <w:jc w:val="center"/>
+        </w:trPr>
+        <w:tc>
+          <w:tcPr>
+            <w:tcW w:w="7797" w:type="dxa"/>
+            <w:shd w:val="clear" w:color="auto" w:fill="FFFFFF"/>
+            <w:hideMark/>
+          </w:tcPr>
+          <w:p>
+            <w:pPr>
+              <w:rPr>
+                <w:rFonts w:ascii="Consolas" w:hAnsi="Consolas" w:cs="Courier New"/>
+                <w:color w:val="000000"/>
+                <w:sz w:val="14"/>
+                <w:szCs w:val="14"/>
+              </w:rPr>
+            </w:pPr>
+            <w:r>
+              <w:rPr>
+                <w:rFonts w:ascii="Consolas" w:hAnsi="Consolas" w:cs="Courier New"/>
+                <w:color w:val="000000"/>
+                <w:sz w:val="14"/>
+                <w:szCs w:val="14"/>
+                <w:bdr w:val="none" w:sz="0" w:space="0" w:color="auto" w:frame="1"/>
+                <w:shd w:val="clear" w:color="auto" w:fill="FFFFFF"/>
+              </w:rPr>
+              <w:t>{</w:t>
+            </w:r>
+          </w:p>
+        </w:tc>
+      </w:tr>
+      <w:tr>
+        <w:trPr>
+          <w:jc w:val="center"/>
+        </w:trPr>
+        <w:tc>
+          <w:tcPr>
+            <w:tcW w:w="7797" w:type="dxa"/>
+            <w:shd w:val="clear" w:color="auto" w:fill="FFFFFF"/>
+            <w:hideMark/>
+          </w:tcPr>
+          <w:p>
+            <w:pPr>
+              <w:rPr>
+                <w:rFonts w:ascii="Consolas" w:hAnsi="Consolas" w:cs="Courier New"/>
+                <w:color w:val="000000"/>
+                <w:sz w:val="14"/>
+                <w:szCs w:val="14"/>
+              </w:rPr>
+            </w:pPr>
+            <w:r>
+              <w:rPr>
+                <w:rFonts w:ascii="Consolas" w:hAnsi="Consolas" w:cs="Courier New"/>
+                <w:color w:val="000000"/>
+                <w:sz w:val="14"/>
+                <w:szCs w:val="14"/>
+                <w:bdr w:val="none" w:sz="0" w:space="0" w:color="auto" w:frame="1"/>
+                <w:shd w:val="clear" w:color="auto" w:fill="FFFFFF"/>
+              </w:rPr>
+              <w:t xml:space="preserve">    PIND </w:t>
+            </w:r>
+            <w:r>
+              <w:rPr>
+                <w:rFonts w:ascii="Consolas" w:hAnsi="Consolas" w:cs="Courier New"/>
+                <w:color w:val="C70040"/>
+                <w:sz w:val="14"/>
+                <w:szCs w:val="14"/>
+                <w:bdr w:val="none" w:sz="0" w:space="0" w:color="auto" w:frame="1"/>
+                <w:shd w:val="clear" w:color="auto" w:fill="FFFFFF"/>
+              </w:rPr>
+              <w:t>=</w:t>
+            </w:r>
+            <w:r>
+              <w:rPr>
+                <w:rFonts w:ascii="Consolas" w:hAnsi="Consolas" w:cs="Courier New"/>
+                <w:color w:val="000000"/>
+                <w:sz w:val="14"/>
+                <w:szCs w:val="14"/>
+                <w:bdr w:val="none" w:sz="0" w:space="0" w:color="auto" w:frame="1"/>
+                <w:shd w:val="clear" w:color="auto" w:fill="FFFFFF"/>
+              </w:rPr>
+              <w:t xml:space="preserve"> </w:t>
+            </w:r>
+            <w:r>
+              <w:rPr>
+                <w:rFonts w:ascii="Consolas" w:hAnsi="Consolas" w:cs="Courier New"/>
+                <w:color w:val="7C4FCD"/>
+                <w:sz w:val="14"/>
+                <w:szCs w:val="14"/>
+                <w:bdr w:val="none" w:sz="0" w:space="0" w:color="auto" w:frame="1"/>
+                <w:shd w:val="clear" w:color="auto" w:fill="FFFFFF"/>
+              </w:rPr>
+              <w:t>0x00</w:t>
+            </w:r>
+            <w:r>
+              <w:rPr>
+                <w:rFonts w:ascii="Consolas" w:hAnsi="Consolas" w:cs="Courier New"/>
+                <w:color w:val="000000"/>
+                <w:sz w:val="14"/>
+                <w:szCs w:val="14"/>
+                <w:bdr w:val="none" w:sz="0" w:space="0" w:color="auto" w:frame="1"/>
+                <w:shd w:val="clear" w:color="auto" w:fill="FFFFFF"/>
+              </w:rPr>
+              <w:t>;</w:t>
+            </w:r>
+          </w:p>
+        </w:tc>
+      </w:tr>
+      <w:tr>
+        <w:trPr>
+          <w:jc w:val="center"/>
+        </w:trPr>
+        <w:tc>
+          <w:tcPr>
+            <w:tcW w:w="7797" w:type="dxa"/>
+            <w:shd w:val="clear" w:color="auto" w:fill="FFFFFF"/>
+            <w:hideMark/>
+          </w:tcPr>
+          <w:p>
+            <w:pPr>
+              <w:rPr>
+                <w:rFonts w:ascii="Consolas" w:hAnsi="Consolas" w:cs="Courier New"/>
+                <w:color w:val="000000"/>
+                <w:sz w:val="14"/>
+                <w:szCs w:val="14"/>
+              </w:rPr>
+            </w:pPr>
+            <w:r>
+              <w:rPr>
+                <w:rFonts w:ascii="Consolas" w:hAnsi="Consolas" w:cs="Courier New"/>
+                <w:color w:val="000000"/>
+                <w:sz w:val="14"/>
+                <w:szCs w:val="14"/>
+                <w:bdr w:val="none" w:sz="0" w:space="0" w:color="auto" w:frame="1"/>
+                <w:shd w:val="clear" w:color="auto" w:fill="FFFFFF"/>
+              </w:rPr>
+              <w:t xml:space="preserve">    </w:t>
+            </w:r>
+            <w:proofErr w:type="spellStart"/>
+            <w:r>
+              <w:rPr>
+                <w:rFonts w:ascii="Consolas" w:hAnsi="Consolas" w:cs="Courier New"/>
+                <w:color w:val="000000"/>
+                <w:sz w:val="14"/>
+                <w:szCs w:val="14"/>
+                <w:bdr w:val="none" w:sz="0" w:space="0" w:color="auto" w:frame="1"/>
+                <w:shd w:val="clear" w:color="auto" w:fill="FFFFFF"/>
+              </w:rPr>
+              <w:t>mock_portd</w:t>
+            </w:r>
+            <w:proofErr w:type="spellEnd"/>
+            <w:r>
+              <w:rPr>
+                <w:rFonts w:ascii="Consolas" w:hAnsi="Consolas" w:cs="Courier New"/>
+                <w:color w:val="000000"/>
+                <w:sz w:val="14"/>
+                <w:szCs w:val="14"/>
+                <w:bdr w:val="none" w:sz="0" w:space="0" w:color="auto" w:frame="1"/>
+                <w:shd w:val="clear" w:color="auto" w:fill="FFFFFF"/>
+              </w:rPr>
+              <w:t xml:space="preserve"> </w:t>
+            </w:r>
+            <w:r>
+              <w:rPr>
+                <w:rFonts w:ascii="Consolas" w:hAnsi="Consolas" w:cs="Courier New"/>
+                <w:color w:val="C70040"/>
+                <w:sz w:val="14"/>
+                <w:szCs w:val="14"/>
+                <w:bdr w:val="none" w:sz="0" w:space="0" w:color="auto" w:frame="1"/>
+                <w:shd w:val="clear" w:color="auto" w:fill="FFFFFF"/>
+              </w:rPr>
+              <w:t>=</w:t>
+            </w:r>
+            <w:r>
+              <w:rPr>
+                <w:rFonts w:ascii="Consolas" w:hAnsi="Consolas" w:cs="Courier New"/>
+                <w:color w:val="000000"/>
+                <w:sz w:val="14"/>
+                <w:szCs w:val="14"/>
+                <w:bdr w:val="none" w:sz="0" w:space="0" w:color="auto" w:frame="1"/>
+                <w:shd w:val="clear" w:color="auto" w:fill="FFFFFF"/>
+              </w:rPr>
+              <w:t xml:space="preserve"> </w:t>
+            </w:r>
+            <w:r>
+              <w:rPr>
+                <w:rFonts w:ascii="Consolas" w:hAnsi="Consolas" w:cs="Courier New"/>
+                <w:color w:val="7C4FCD"/>
+                <w:sz w:val="14"/>
+                <w:szCs w:val="14"/>
+                <w:bdr w:val="none" w:sz="0" w:space="0" w:color="auto" w:frame="1"/>
+                <w:shd w:val="clear" w:color="auto" w:fill="FFFFFF"/>
+              </w:rPr>
+              <w:t>0x00</w:t>
+            </w:r>
+            <w:r>
+              <w:rPr>
+                <w:rFonts w:ascii="Consolas" w:hAnsi="Consolas" w:cs="Courier New"/>
+                <w:color w:val="000000"/>
+                <w:sz w:val="14"/>
+                <w:szCs w:val="14"/>
+                <w:bdr w:val="none" w:sz="0" w:space="0" w:color="auto" w:frame="1"/>
+                <w:shd w:val="clear" w:color="auto" w:fill="FFFFFF"/>
+              </w:rPr>
+              <w:t>;</w:t>
+            </w:r>
+          </w:p>
+        </w:tc>
+      </w:tr>
+      <w:tr>
+        <w:trPr>
+          <w:jc w:val="center"/>
+        </w:trPr>
+        <w:tc>
+          <w:tcPr>
+            <w:tcW w:w="7797" w:type="dxa"/>
+            <w:shd w:val="clear" w:color="auto" w:fill="FFFFFF"/>
+            <w:hideMark/>
+          </w:tcPr>
+          <w:p>
+            <w:pPr>
+              <w:rPr>
+                <w:rFonts w:ascii="Consolas" w:hAnsi="Consolas" w:cs="Courier New"/>
+                <w:color w:val="000000"/>
+                <w:sz w:val="14"/>
+                <w:szCs w:val="14"/>
+              </w:rPr>
+            </w:pPr>
+            <w:r>
+              <w:rPr>
+                <w:rFonts w:ascii="Consolas" w:hAnsi="Consolas" w:cs="Courier New"/>
+                <w:color w:val="000000"/>
+                <w:sz w:val="14"/>
+                <w:szCs w:val="14"/>
+                <w:bdr w:val="none" w:sz="0" w:space="0" w:color="auto" w:frame="1"/>
+                <w:shd w:val="clear" w:color="auto" w:fill="FFFFFF"/>
+              </w:rPr>
+              <w:t xml:space="preserve">    </w:t>
+            </w:r>
+            <w:proofErr w:type="spellStart"/>
+            <w:r>
+              <w:rPr>
+                <w:rFonts w:ascii="Consolas" w:hAnsi="Consolas" w:cs="Courier New"/>
+                <w:color w:val="000000"/>
+                <w:sz w:val="14"/>
+                <w:szCs w:val="14"/>
+                <w:bdr w:val="none" w:sz="0" w:space="0" w:color="auto" w:frame="1"/>
+                <w:shd w:val="clear" w:color="auto" w:fill="FFFFFF"/>
+              </w:rPr>
+              <w:t>set_dir</w:t>
+            </w:r>
+            <w:proofErr w:type="spellEnd"/>
+            <w:r>
+              <w:rPr>
+                <w:rFonts w:ascii="Consolas" w:hAnsi="Consolas" w:cs="Courier New"/>
+                <w:color w:val="000000"/>
+                <w:sz w:val="14"/>
+                <w:szCs w:val="14"/>
+                <w:bdr w:val="none" w:sz="0" w:space="0" w:color="auto" w:frame="1"/>
+                <w:shd w:val="clear" w:color="auto" w:fill="FFFFFF"/>
+              </w:rPr>
+              <w:t>(</w:t>
+            </w:r>
+            <w:r>
+              <w:rPr>
+                <w:rFonts w:ascii="Consolas" w:hAnsi="Consolas" w:cs="Courier New"/>
+                <w:color w:val="8F8634"/>
+                <w:sz w:val="14"/>
+                <w:szCs w:val="14"/>
+                <w:bdr w:val="none" w:sz="0" w:space="0" w:color="auto" w:frame="1"/>
+                <w:shd w:val="clear" w:color="auto" w:fill="FFFFFF"/>
+              </w:rPr>
+              <w:t>"backwards"</w:t>
+            </w:r>
+            <w:r>
+              <w:rPr>
+                <w:rFonts w:ascii="Consolas" w:hAnsi="Consolas" w:cs="Courier New"/>
+                <w:color w:val="000000"/>
+                <w:sz w:val="14"/>
+                <w:szCs w:val="14"/>
+                <w:bdr w:val="none" w:sz="0" w:space="0" w:color="auto" w:frame="1"/>
+                <w:shd w:val="clear" w:color="auto" w:fill="FFFFFF"/>
+              </w:rPr>
+              <w:t>);</w:t>
+            </w:r>
+          </w:p>
+        </w:tc>
+      </w:tr>
+      <w:tr>
+        <w:trPr>
+          <w:jc w:val="center"/>
+        </w:trPr>
+        <w:tc>
+          <w:tcPr>
+            <w:tcW w:w="7797" w:type="dxa"/>
+            <w:shd w:val="clear" w:color="auto" w:fill="FFFFFF"/>
+            <w:hideMark/>
+          </w:tcPr>
+          <w:p>
+            <w:pPr>
+              <w:rPr>
+                <w:rFonts w:ascii="Consolas" w:hAnsi="Consolas" w:cs="Courier New"/>
+                <w:color w:val="000000"/>
+                <w:sz w:val="14"/>
+                <w:szCs w:val="14"/>
+              </w:rPr>
+            </w:pPr>
+            <w:r>
+              <w:rPr>
+                <w:rFonts w:ascii="Consolas" w:hAnsi="Consolas" w:cs="Courier New"/>
+                <w:color w:val="000000"/>
+                <w:sz w:val="14"/>
+                <w:szCs w:val="14"/>
+                <w:bdr w:val="none" w:sz="0" w:space="0" w:color="auto" w:frame="1"/>
+                <w:shd w:val="clear" w:color="auto" w:fill="FFFFFF"/>
+              </w:rPr>
+              <w:t>    TEST_ASSERT_BITS_HIGH_</w:t>
+            </w:r>
+            <w:proofErr w:type="gramStart"/>
+            <w:r>
+              <w:rPr>
+                <w:rFonts w:ascii="Consolas" w:hAnsi="Consolas" w:cs="Courier New"/>
+                <w:color w:val="000000"/>
+                <w:sz w:val="14"/>
+                <w:szCs w:val="14"/>
+                <w:bdr w:val="none" w:sz="0" w:space="0" w:color="auto" w:frame="1"/>
+                <w:shd w:val="clear" w:color="auto" w:fill="FFFFFF"/>
+              </w:rPr>
+              <w:t>MESSAGE(</w:t>
+            </w:r>
+            <w:proofErr w:type="gramEnd"/>
+            <w:r>
+              <w:rPr>
+                <w:rFonts w:ascii="Consolas" w:hAnsi="Consolas" w:cs="Courier New"/>
+                <w:color w:val="7C4FCD"/>
+                <w:sz w:val="14"/>
+                <w:szCs w:val="14"/>
+                <w:bdr w:val="none" w:sz="0" w:space="0" w:color="auto" w:frame="1"/>
+                <w:shd w:val="clear" w:color="auto" w:fill="FFFFFF"/>
+              </w:rPr>
+              <w:t>0x20</w:t>
+            </w:r>
+            <w:r>
+              <w:rPr>
+                <w:rFonts w:ascii="Consolas" w:hAnsi="Consolas" w:cs="Courier New"/>
+                <w:color w:val="000000"/>
+                <w:sz w:val="14"/>
+                <w:szCs w:val="14"/>
+                <w:bdr w:val="none" w:sz="0" w:space="0" w:color="auto" w:frame="1"/>
+                <w:shd w:val="clear" w:color="auto" w:fill="FFFFFF"/>
+              </w:rPr>
+              <w:t xml:space="preserve">, </w:t>
+            </w:r>
+            <w:proofErr w:type="spellStart"/>
+            <w:r>
+              <w:rPr>
+                <w:rFonts w:ascii="Consolas" w:hAnsi="Consolas" w:cs="Courier New"/>
+                <w:color w:val="000000"/>
+                <w:sz w:val="14"/>
+                <w:szCs w:val="14"/>
+                <w:bdr w:val="none" w:sz="0" w:space="0" w:color="auto" w:frame="1"/>
+                <w:shd w:val="clear" w:color="auto" w:fill="FFFFFF"/>
+              </w:rPr>
+              <w:t>mock_portd</w:t>
+            </w:r>
+            <w:proofErr w:type="spellEnd"/>
+            <w:r>
+              <w:rPr>
+                <w:rFonts w:ascii="Consolas" w:hAnsi="Consolas" w:cs="Courier New"/>
+                <w:color w:val="000000"/>
+                <w:sz w:val="14"/>
+                <w:szCs w:val="14"/>
+                <w:bdr w:val="none" w:sz="0" w:space="0" w:color="auto" w:frame="1"/>
+                <w:shd w:val="clear" w:color="auto" w:fill="FFFFFF"/>
+              </w:rPr>
+              <w:t xml:space="preserve">, </w:t>
+            </w:r>
+            <w:r>
+              <w:rPr>
+                <w:rFonts w:ascii="Consolas" w:hAnsi="Consolas" w:cs="Courier New"/>
+                <w:color w:val="8F8634"/>
+                <w:sz w:val="14"/>
+                <w:szCs w:val="14"/>
+                <w:bdr w:val="none" w:sz="0" w:space="0" w:color="auto" w:frame="1"/>
+                <w:shd w:val="clear" w:color="auto" w:fill="FFFFFF"/>
+              </w:rPr>
+              <w:t>"Expected 00100000"</w:t>
+            </w:r>
+            <w:r>
+              <w:rPr>
+                <w:rFonts w:ascii="Consolas" w:hAnsi="Consolas" w:cs="Courier New"/>
+                <w:color w:val="000000"/>
+                <w:sz w:val="14"/>
+                <w:szCs w:val="14"/>
+                <w:bdr w:val="none" w:sz="0" w:space="0" w:color="auto" w:frame="1"/>
+                <w:shd w:val="clear" w:color="auto" w:fill="FFFFFF"/>
+              </w:rPr>
+              <w:t>);</w:t>
+            </w:r>
+          </w:p>
+        </w:tc>
+      </w:tr>
+      <w:tr>
+        <w:trPr>
+          <w:jc w:val="center"/>
+        </w:trPr>
+        <w:tc>
+          <w:tcPr>
+            <w:tcW w:w="7797" w:type="dxa"/>
+            <w:shd w:val="clear" w:color="auto" w:fill="FFFFFF"/>
+            <w:hideMark/>
+          </w:tcPr>
+          <w:p>
+            <w:pPr>
+              <w:rPr>
+                <w:rFonts w:ascii="Consolas" w:hAnsi="Consolas" w:cs="Courier New"/>
+                <w:color w:val="000000"/>
+                <w:sz w:val="14"/>
+                <w:szCs w:val="14"/>
+              </w:rPr>
+            </w:pPr>
+            <w:r>
+              <w:rPr>
+                <w:rFonts w:ascii="Consolas" w:hAnsi="Consolas" w:cs="Courier New"/>
+                <w:color w:val="000000"/>
+                <w:sz w:val="14"/>
+                <w:szCs w:val="14"/>
+                <w:bdr w:val="none" w:sz="0" w:space="0" w:color="auto" w:frame="1"/>
+                <w:shd w:val="clear" w:color="auto" w:fill="FFFFFF"/>
+              </w:rPr>
+              <w:t xml:space="preserve">    </w:t>
+            </w:r>
+            <w:proofErr w:type="spellStart"/>
+            <w:r>
+              <w:rPr>
+                <w:rFonts w:ascii="Consolas" w:hAnsi="Consolas" w:cs="Courier New"/>
+                <w:color w:val="000000"/>
+                <w:sz w:val="14"/>
+                <w:szCs w:val="14"/>
+                <w:bdr w:val="none" w:sz="0" w:space="0" w:color="auto" w:frame="1"/>
+                <w:shd w:val="clear" w:color="auto" w:fill="FFFFFF"/>
+              </w:rPr>
+              <w:t>set_dir</w:t>
+            </w:r>
+            <w:proofErr w:type="spellEnd"/>
+            <w:r>
+              <w:rPr>
+                <w:rFonts w:ascii="Consolas" w:hAnsi="Consolas" w:cs="Courier New"/>
+                <w:color w:val="000000"/>
+                <w:sz w:val="14"/>
+                <w:szCs w:val="14"/>
+                <w:bdr w:val="none" w:sz="0" w:space="0" w:color="auto" w:frame="1"/>
+                <w:shd w:val="clear" w:color="auto" w:fill="FFFFFF"/>
+              </w:rPr>
+              <w:t>(</w:t>
+            </w:r>
+            <w:r>
+              <w:rPr>
+                <w:rFonts w:ascii="Consolas" w:hAnsi="Consolas" w:cs="Courier New"/>
+                <w:color w:val="8F8634"/>
+                <w:sz w:val="14"/>
+                <w:szCs w:val="14"/>
+                <w:bdr w:val="none" w:sz="0" w:space="0" w:color="auto" w:frame="1"/>
+                <w:shd w:val="clear" w:color="auto" w:fill="FFFFFF"/>
+              </w:rPr>
+              <w:t>"forwards"</w:t>
+            </w:r>
+            <w:r>
+              <w:rPr>
+                <w:rFonts w:ascii="Consolas" w:hAnsi="Consolas" w:cs="Courier New"/>
+                <w:color w:val="000000"/>
+                <w:sz w:val="14"/>
+                <w:szCs w:val="14"/>
+                <w:bdr w:val="none" w:sz="0" w:space="0" w:color="auto" w:frame="1"/>
+                <w:shd w:val="clear" w:color="auto" w:fill="FFFFFF"/>
+              </w:rPr>
+              <w:t>);</w:t>
+            </w:r>
+          </w:p>
+        </w:tc>
+      </w:tr>
+      <w:tr>
+        <w:trPr>
+          <w:jc w:val="center"/>
+        </w:trPr>
+        <w:tc>
+          <w:tcPr>
+            <w:tcW w:w="7797" w:type="dxa"/>
+            <w:shd w:val="clear" w:color="auto" w:fill="FFFFFF"/>
+            <w:hideMark/>
+          </w:tcPr>
+          <w:p>
+            <w:pPr>
+              <w:rPr>
+                <w:rFonts w:ascii="Consolas" w:hAnsi="Consolas" w:cs="Courier New"/>
+                <w:color w:val="000000"/>
+                <w:sz w:val="14"/>
+                <w:szCs w:val="14"/>
+              </w:rPr>
+            </w:pPr>
+            <w:r>
+              <w:rPr>
+                <w:rFonts w:ascii="Consolas" w:hAnsi="Consolas" w:cs="Courier New"/>
+                <w:color w:val="000000"/>
+                <w:sz w:val="14"/>
+                <w:szCs w:val="14"/>
+                <w:bdr w:val="none" w:sz="0" w:space="0" w:color="auto" w:frame="1"/>
+                <w:shd w:val="clear" w:color="auto" w:fill="FFFFFF"/>
+              </w:rPr>
+              <w:t>    TEST_ASSERT_BITS_HIGH_</w:t>
+            </w:r>
+            <w:proofErr w:type="gramStart"/>
+            <w:r>
+              <w:rPr>
+                <w:rFonts w:ascii="Consolas" w:hAnsi="Consolas" w:cs="Courier New"/>
+                <w:color w:val="000000"/>
+                <w:sz w:val="14"/>
+                <w:szCs w:val="14"/>
+                <w:bdr w:val="none" w:sz="0" w:space="0" w:color="auto" w:frame="1"/>
+                <w:shd w:val="clear" w:color="auto" w:fill="FFFFFF"/>
+              </w:rPr>
+              <w:t>MESSAGE(</w:t>
+            </w:r>
+            <w:proofErr w:type="gramEnd"/>
+            <w:r>
+              <w:rPr>
+                <w:rFonts w:ascii="Consolas" w:hAnsi="Consolas" w:cs="Courier New"/>
+                <w:color w:val="7C4FCD"/>
+                <w:sz w:val="14"/>
+                <w:szCs w:val="14"/>
+                <w:bdr w:val="none" w:sz="0" w:space="0" w:color="auto" w:frame="1"/>
+                <w:shd w:val="clear" w:color="auto" w:fill="FFFFFF"/>
+              </w:rPr>
+              <w:t>0x04</w:t>
+            </w:r>
+            <w:r>
+              <w:rPr>
+                <w:rFonts w:ascii="Consolas" w:hAnsi="Consolas" w:cs="Courier New"/>
+                <w:color w:val="000000"/>
+                <w:sz w:val="14"/>
+                <w:szCs w:val="14"/>
+                <w:bdr w:val="none" w:sz="0" w:space="0" w:color="auto" w:frame="1"/>
+                <w:shd w:val="clear" w:color="auto" w:fill="FFFFFF"/>
+              </w:rPr>
+              <w:t xml:space="preserve">, </w:t>
+            </w:r>
+            <w:proofErr w:type="spellStart"/>
+            <w:r>
+              <w:rPr>
+                <w:rFonts w:ascii="Consolas" w:hAnsi="Consolas" w:cs="Courier New"/>
+                <w:color w:val="000000"/>
+                <w:sz w:val="14"/>
+                <w:szCs w:val="14"/>
+                <w:bdr w:val="none" w:sz="0" w:space="0" w:color="auto" w:frame="1"/>
+                <w:shd w:val="clear" w:color="auto" w:fill="FFFFFF"/>
+              </w:rPr>
+              <w:t>mock_portd</w:t>
+            </w:r>
+            <w:proofErr w:type="spellEnd"/>
+            <w:r>
+              <w:rPr>
+                <w:rFonts w:ascii="Consolas" w:hAnsi="Consolas" w:cs="Courier New"/>
+                <w:color w:val="000000"/>
+                <w:sz w:val="14"/>
+                <w:szCs w:val="14"/>
+                <w:bdr w:val="none" w:sz="0" w:space="0" w:color="auto" w:frame="1"/>
+                <w:shd w:val="clear" w:color="auto" w:fill="FFFFFF"/>
+              </w:rPr>
+              <w:t xml:space="preserve">, </w:t>
+            </w:r>
+            <w:r>
+              <w:rPr>
+                <w:rFonts w:ascii="Consolas" w:hAnsi="Consolas" w:cs="Courier New"/>
+                <w:color w:val="8F8634"/>
+                <w:sz w:val="14"/>
+                <w:szCs w:val="14"/>
+                <w:bdr w:val="none" w:sz="0" w:space="0" w:color="auto" w:frame="1"/>
+                <w:shd w:val="clear" w:color="auto" w:fill="FFFFFF"/>
+              </w:rPr>
+              <w:t>"Expected 00000100"</w:t>
+            </w:r>
+            <w:r>
+              <w:rPr>
+                <w:rFonts w:ascii="Consolas" w:hAnsi="Consolas" w:cs="Courier New"/>
+                <w:color w:val="000000"/>
+                <w:sz w:val="14"/>
+                <w:szCs w:val="14"/>
+                <w:bdr w:val="none" w:sz="0" w:space="0" w:color="auto" w:frame="1"/>
+                <w:shd w:val="clear" w:color="auto" w:fill="FFFFFF"/>
+              </w:rPr>
+              <w:t>);</w:t>
+            </w:r>
+          </w:p>
+        </w:tc>
+      </w:tr>
+      <w:tr>
+        <w:trPr>
+          <w:jc w:val="center"/>
+        </w:trPr>
+        <w:tc>
+          <w:tcPr>
+            <w:tcW w:w="7797" w:type="dxa"/>
+            <w:shd w:val="clear" w:color="auto" w:fill="FFFFFF"/>
+            <w:hideMark/>
+          </w:tcPr>
+          <w:p>
+            <w:pPr>
+              <w:rPr>
+                <w:rFonts w:ascii="Consolas" w:hAnsi="Consolas" w:cs="Courier New"/>
+                <w:color w:val="000000"/>
+                <w:sz w:val="14"/>
+                <w:szCs w:val="14"/>
+              </w:rPr>
+            </w:pPr>
+            <w:r>
+              <w:rPr>
+                <w:rFonts w:ascii="Consolas" w:hAnsi="Consolas" w:cs="Courier New"/>
+                <w:color w:val="000000"/>
+                <w:sz w:val="14"/>
+                <w:szCs w:val="14"/>
+                <w:bdr w:val="none" w:sz="0" w:space="0" w:color="auto" w:frame="1"/>
+                <w:shd w:val="clear" w:color="auto" w:fill="FFFFFF"/>
+              </w:rPr>
+              <w:t xml:space="preserve">    </w:t>
+            </w:r>
+            <w:proofErr w:type="spellStart"/>
+            <w:r>
+              <w:rPr>
+                <w:rFonts w:ascii="Consolas" w:hAnsi="Consolas" w:cs="Courier New"/>
+                <w:color w:val="000000"/>
+                <w:sz w:val="14"/>
+                <w:szCs w:val="14"/>
+                <w:bdr w:val="none" w:sz="0" w:space="0" w:color="auto" w:frame="1"/>
+                <w:shd w:val="clear" w:color="auto" w:fill="FFFFFF"/>
+              </w:rPr>
+              <w:t>set_dir</w:t>
+            </w:r>
+            <w:proofErr w:type="spellEnd"/>
+            <w:r>
+              <w:rPr>
+                <w:rFonts w:ascii="Consolas" w:hAnsi="Consolas" w:cs="Courier New"/>
+                <w:color w:val="000000"/>
+                <w:sz w:val="14"/>
+                <w:szCs w:val="14"/>
+                <w:bdr w:val="none" w:sz="0" w:space="0" w:color="auto" w:frame="1"/>
+                <w:shd w:val="clear" w:color="auto" w:fill="FFFFFF"/>
+              </w:rPr>
+              <w:t>(</w:t>
+            </w:r>
+            <w:r>
+              <w:rPr>
+                <w:rFonts w:ascii="Consolas" w:hAnsi="Consolas" w:cs="Courier New"/>
+                <w:color w:val="8F8634"/>
+                <w:sz w:val="14"/>
+                <w:szCs w:val="14"/>
+                <w:bdr w:val="none" w:sz="0" w:space="0" w:color="auto" w:frame="1"/>
+                <w:shd w:val="clear" w:color="auto" w:fill="FFFFFF"/>
+              </w:rPr>
+              <w:t>"left"</w:t>
+            </w:r>
+            <w:r>
+              <w:rPr>
+                <w:rFonts w:ascii="Consolas" w:hAnsi="Consolas" w:cs="Courier New"/>
+                <w:color w:val="000000"/>
+                <w:sz w:val="14"/>
+                <w:szCs w:val="14"/>
+                <w:bdr w:val="none" w:sz="0" w:space="0" w:color="auto" w:frame="1"/>
+                <w:shd w:val="clear" w:color="auto" w:fill="FFFFFF"/>
+              </w:rPr>
+              <w:t>);</w:t>
+            </w:r>
+          </w:p>
+        </w:tc>
+      </w:tr>
+      <w:tr>
+        <w:trPr>
+          <w:jc w:val="center"/>
+        </w:trPr>
+        <w:tc>
+          <w:tcPr>
+            <w:tcW w:w="7797" w:type="dxa"/>
+            <w:shd w:val="clear" w:color="auto" w:fill="FFFFFF"/>
+            <w:hideMark/>
+          </w:tcPr>
+          <w:p>
+            <w:pPr>
+              <w:rPr>
+                <w:rFonts w:ascii="Consolas" w:hAnsi="Consolas" w:cs="Courier New"/>
+                <w:color w:val="000000"/>
+                <w:sz w:val="14"/>
+                <w:szCs w:val="14"/>
+              </w:rPr>
+            </w:pPr>
+            <w:r>
+              <w:rPr>
+                <w:rFonts w:ascii="Consolas" w:hAnsi="Consolas" w:cs="Courier New"/>
+                <w:color w:val="000000"/>
+                <w:sz w:val="14"/>
+                <w:szCs w:val="14"/>
+                <w:bdr w:val="none" w:sz="0" w:space="0" w:color="auto" w:frame="1"/>
+                <w:shd w:val="clear" w:color="auto" w:fill="FFFFFF"/>
+              </w:rPr>
+              <w:t>    TEST_ASSERT_BITS_HIGH_</w:t>
+            </w:r>
+            <w:proofErr w:type="gramStart"/>
+            <w:r>
+              <w:rPr>
+                <w:rFonts w:ascii="Consolas" w:hAnsi="Consolas" w:cs="Courier New"/>
+                <w:color w:val="000000"/>
+                <w:sz w:val="14"/>
+                <w:szCs w:val="14"/>
+                <w:bdr w:val="none" w:sz="0" w:space="0" w:color="auto" w:frame="1"/>
+                <w:shd w:val="clear" w:color="auto" w:fill="FFFFFF"/>
+              </w:rPr>
+              <w:t>MESSAGE(</w:t>
+            </w:r>
+            <w:proofErr w:type="gramEnd"/>
+            <w:r>
+              <w:rPr>
+                <w:rFonts w:ascii="Consolas" w:hAnsi="Consolas" w:cs="Courier New"/>
+                <w:color w:val="7C4FCD"/>
+                <w:sz w:val="14"/>
+                <w:szCs w:val="14"/>
+                <w:bdr w:val="none" w:sz="0" w:space="0" w:color="auto" w:frame="1"/>
+                <w:shd w:val="clear" w:color="auto" w:fill="FFFFFF"/>
+              </w:rPr>
+              <w:t>0x00</w:t>
+            </w:r>
+            <w:r>
+              <w:rPr>
+                <w:rFonts w:ascii="Consolas" w:hAnsi="Consolas" w:cs="Courier New"/>
+                <w:color w:val="000000"/>
+                <w:sz w:val="14"/>
+                <w:szCs w:val="14"/>
+                <w:bdr w:val="none" w:sz="0" w:space="0" w:color="auto" w:frame="1"/>
+                <w:shd w:val="clear" w:color="auto" w:fill="FFFFFF"/>
+              </w:rPr>
+              <w:t xml:space="preserve">, </w:t>
+            </w:r>
+            <w:proofErr w:type="spellStart"/>
+            <w:r>
+              <w:rPr>
+                <w:rFonts w:ascii="Consolas" w:hAnsi="Consolas" w:cs="Courier New"/>
+                <w:color w:val="000000"/>
+                <w:sz w:val="14"/>
+                <w:szCs w:val="14"/>
+                <w:bdr w:val="none" w:sz="0" w:space="0" w:color="auto" w:frame="1"/>
+                <w:shd w:val="clear" w:color="auto" w:fill="FFFFFF"/>
+              </w:rPr>
+              <w:t>mock_portd</w:t>
+            </w:r>
+            <w:proofErr w:type="spellEnd"/>
+            <w:r>
+              <w:rPr>
+                <w:rFonts w:ascii="Consolas" w:hAnsi="Consolas" w:cs="Courier New"/>
+                <w:color w:val="000000"/>
+                <w:sz w:val="14"/>
+                <w:szCs w:val="14"/>
+                <w:bdr w:val="none" w:sz="0" w:space="0" w:color="auto" w:frame="1"/>
+                <w:shd w:val="clear" w:color="auto" w:fill="FFFFFF"/>
+              </w:rPr>
+              <w:t xml:space="preserve">, </w:t>
+            </w:r>
+            <w:r>
+              <w:rPr>
+                <w:rFonts w:ascii="Consolas" w:hAnsi="Consolas" w:cs="Courier New"/>
+                <w:color w:val="8F8634"/>
+                <w:sz w:val="14"/>
+                <w:szCs w:val="14"/>
+                <w:bdr w:val="none" w:sz="0" w:space="0" w:color="auto" w:frame="1"/>
+                <w:shd w:val="clear" w:color="auto" w:fill="FFFFFF"/>
+              </w:rPr>
+              <w:t>"Expected 00000000"</w:t>
+            </w:r>
+            <w:r>
+              <w:rPr>
+                <w:rFonts w:ascii="Consolas" w:hAnsi="Consolas" w:cs="Courier New"/>
+                <w:color w:val="000000"/>
+                <w:sz w:val="14"/>
+                <w:szCs w:val="14"/>
+                <w:bdr w:val="none" w:sz="0" w:space="0" w:color="auto" w:frame="1"/>
+                <w:shd w:val="clear" w:color="auto" w:fill="FFFFFF"/>
+              </w:rPr>
+              <w:t>);</w:t>
+            </w:r>
+          </w:p>
+        </w:tc>
+      </w:tr>
+      <w:tr>
+        <w:trPr>
+          <w:jc w:val="center"/>
+        </w:trPr>
+        <w:tc>
+          <w:tcPr>
+            <w:tcW w:w="7797" w:type="dxa"/>
+            <w:shd w:val="clear" w:color="auto" w:fill="FFFFFF"/>
+            <w:hideMark/>
+          </w:tcPr>
+          <w:p>
+            <w:pPr>
+              <w:rPr>
+                <w:rFonts w:ascii="Consolas" w:hAnsi="Consolas" w:cs="Courier New"/>
+                <w:color w:val="000000"/>
+                <w:sz w:val="14"/>
+                <w:szCs w:val="14"/>
+              </w:rPr>
+            </w:pPr>
+            <w:r>
+              <w:rPr>
+                <w:rFonts w:ascii="Consolas" w:hAnsi="Consolas" w:cs="Courier New"/>
+                <w:color w:val="000000"/>
+                <w:sz w:val="14"/>
+                <w:szCs w:val="14"/>
+                <w:bdr w:val="none" w:sz="0" w:space="0" w:color="auto" w:frame="1"/>
+                <w:shd w:val="clear" w:color="auto" w:fill="FFFFFF"/>
+              </w:rPr>
+              <w:t xml:space="preserve">    </w:t>
+            </w:r>
+            <w:proofErr w:type="spellStart"/>
+            <w:r>
+              <w:rPr>
+                <w:rFonts w:ascii="Consolas" w:hAnsi="Consolas" w:cs="Courier New"/>
+                <w:color w:val="000000"/>
+                <w:sz w:val="14"/>
+                <w:szCs w:val="14"/>
+                <w:bdr w:val="none" w:sz="0" w:space="0" w:color="auto" w:frame="1"/>
+                <w:shd w:val="clear" w:color="auto" w:fill="FFFFFF"/>
+              </w:rPr>
+              <w:t>set_dir</w:t>
+            </w:r>
+            <w:proofErr w:type="spellEnd"/>
+            <w:r>
+              <w:rPr>
+                <w:rFonts w:ascii="Consolas" w:hAnsi="Consolas" w:cs="Courier New"/>
+                <w:color w:val="000000"/>
+                <w:sz w:val="14"/>
+                <w:szCs w:val="14"/>
+                <w:bdr w:val="none" w:sz="0" w:space="0" w:color="auto" w:frame="1"/>
+                <w:shd w:val="clear" w:color="auto" w:fill="FFFFFF"/>
+              </w:rPr>
+              <w:t>(</w:t>
+            </w:r>
+            <w:r>
+              <w:rPr>
+                <w:rFonts w:ascii="Consolas" w:hAnsi="Consolas" w:cs="Courier New"/>
+                <w:color w:val="8F8634"/>
+                <w:sz w:val="14"/>
+                <w:szCs w:val="14"/>
+                <w:bdr w:val="none" w:sz="0" w:space="0" w:color="auto" w:frame="1"/>
+                <w:shd w:val="clear" w:color="auto" w:fill="FFFFFF"/>
+              </w:rPr>
+              <w:t>"right"</w:t>
+            </w:r>
+            <w:r>
+              <w:rPr>
+                <w:rFonts w:ascii="Consolas" w:hAnsi="Consolas" w:cs="Courier New"/>
+                <w:color w:val="000000"/>
+                <w:sz w:val="14"/>
+                <w:szCs w:val="14"/>
+                <w:bdr w:val="none" w:sz="0" w:space="0" w:color="auto" w:frame="1"/>
+                <w:shd w:val="clear" w:color="auto" w:fill="FFFFFF"/>
+              </w:rPr>
+              <w:t>);</w:t>
+            </w:r>
+          </w:p>
+        </w:tc>
+      </w:tr>
+      <w:tr>
+        <w:trPr>
+          <w:jc w:val="center"/>
+        </w:trPr>
+        <w:tc>
+          <w:tcPr>
+            <w:tcW w:w="7797" w:type="dxa"/>
+            <w:shd w:val="clear" w:color="auto" w:fill="FFFFFF"/>
+            <w:hideMark/>
+          </w:tcPr>
+          <w:p>
+            <w:pPr>
+              <w:rPr>
+                <w:rFonts w:ascii="Consolas" w:hAnsi="Consolas" w:cs="Courier New"/>
+                <w:color w:val="000000"/>
+                <w:sz w:val="14"/>
+                <w:szCs w:val="14"/>
+              </w:rPr>
+            </w:pPr>
+            <w:r>
+              <w:rPr>
+                <w:rFonts w:ascii="Consolas" w:hAnsi="Consolas" w:cs="Courier New"/>
+                <w:color w:val="000000"/>
+                <w:sz w:val="14"/>
+                <w:szCs w:val="14"/>
+                <w:bdr w:val="none" w:sz="0" w:space="0" w:color="auto" w:frame="1"/>
+                <w:shd w:val="clear" w:color="auto" w:fill="FFFFFF"/>
+              </w:rPr>
+              <w:t>    TEST_ASSERT_BITS_HIGH_</w:t>
+            </w:r>
+            <w:proofErr w:type="gramStart"/>
+            <w:r>
+              <w:rPr>
+                <w:rFonts w:ascii="Consolas" w:hAnsi="Consolas" w:cs="Courier New"/>
+                <w:color w:val="000000"/>
+                <w:sz w:val="14"/>
+                <w:szCs w:val="14"/>
+                <w:bdr w:val="none" w:sz="0" w:space="0" w:color="auto" w:frame="1"/>
+                <w:shd w:val="clear" w:color="auto" w:fill="FFFFFF"/>
+              </w:rPr>
+              <w:t>MESSAGE(</w:t>
+            </w:r>
+            <w:proofErr w:type="gramEnd"/>
+            <w:r>
+              <w:rPr>
+                <w:rFonts w:ascii="Consolas" w:hAnsi="Consolas" w:cs="Courier New"/>
+                <w:color w:val="7C4FCD"/>
+                <w:sz w:val="14"/>
+                <w:szCs w:val="14"/>
+                <w:bdr w:val="none" w:sz="0" w:space="0" w:color="auto" w:frame="1"/>
+                <w:shd w:val="clear" w:color="auto" w:fill="FFFFFF"/>
+              </w:rPr>
+              <w:t>0x24</w:t>
+            </w:r>
+            <w:r>
+              <w:rPr>
+                <w:rFonts w:ascii="Consolas" w:hAnsi="Consolas" w:cs="Courier New"/>
+                <w:color w:val="000000"/>
+                <w:sz w:val="14"/>
+                <w:szCs w:val="14"/>
+                <w:bdr w:val="none" w:sz="0" w:space="0" w:color="auto" w:frame="1"/>
+                <w:shd w:val="clear" w:color="auto" w:fill="FFFFFF"/>
+              </w:rPr>
+              <w:t>, mock_</w:t>
+            </w:r>
+            <w:proofErr w:type="spellStart"/>
+            <w:r>
+              <w:rPr>
+                <w:rFonts w:ascii="Consolas" w:hAnsi="Consolas" w:cs="Courier New"/>
+                <w:color w:val="000000"/>
+                <w:sz w:val="14"/>
+                <w:szCs w:val="14"/>
+                <w:bdr w:val="none" w:sz="0" w:space="0" w:color="auto" w:frame="1"/>
+                <w:shd w:val="clear" w:color="auto" w:fill="FFFFFF"/>
+              </w:rPr>
+              <w:t>portd</w:t>
+            </w:r>
+            <w:proofErr w:type="spellEnd"/>
+            <w:r>
+              <w:rPr>
+                <w:rFonts w:ascii="Consolas" w:hAnsi="Consolas" w:cs="Courier New"/>
+                <w:color w:val="000000"/>
+                <w:sz w:val="14"/>
+                <w:szCs w:val="14"/>
+                <w:bdr w:val="none" w:sz="0" w:space="0" w:color="auto" w:frame="1"/>
+                <w:shd w:val="clear" w:color="auto" w:fill="FFFFFF"/>
+              </w:rPr>
+              <w:t>,</w:t>
+            </w:r>
+            <w:r>
+              <w:rPr>
+                <w:rFonts w:ascii="Consolas" w:hAnsi="Consolas" w:cs="Courier New"/>
+                <w:color w:val="8F8634"/>
+                <w:sz w:val="14"/>
+                <w:szCs w:val="14"/>
+                <w:bdr w:val="none" w:sz="0" w:space="0" w:color="auto" w:frame="1"/>
+                <w:shd w:val="clear" w:color="auto" w:fill="FFFFFF"/>
+              </w:rPr>
+              <w:t>"Expected 00100100"</w:t>
+            </w:r>
+            <w:r>
+              <w:rPr>
+                <w:rFonts w:ascii="Consolas" w:hAnsi="Consolas" w:cs="Courier New"/>
+                <w:color w:val="000000"/>
+                <w:sz w:val="14"/>
+                <w:szCs w:val="14"/>
+                <w:bdr w:val="none" w:sz="0" w:space="0" w:color="auto" w:frame="1"/>
+                <w:shd w:val="clear" w:color="auto" w:fill="FFFFFF"/>
+              </w:rPr>
+              <w:t>);</w:t>
+            </w:r>
+          </w:p>
+        </w:tc>
+      </w:tr>
+      <w:tr>
+        <w:trPr>
+          <w:jc w:val="center"/>
+        </w:trPr>
+        <w:tc>
+          <w:tcPr>
+            <w:tcW w:w="7797" w:type="dxa"/>
+            <w:shd w:val="clear" w:color="auto" w:fill="FFFFFF"/>
+            <w:hideMark/>
+          </w:tcPr>
+          <w:p>
+            <w:pPr>
+              <w:rPr>
+                <w:rFonts w:ascii="Consolas" w:hAnsi="Consolas" w:cs="Courier New"/>
+                <w:color w:val="000000"/>
+                <w:sz w:val="14"/>
+                <w:szCs w:val="14"/>
+                <w:bdr w:val="none" w:sz="0" w:space="0" w:color="auto" w:frame="1"/>
+                <w:shd w:val="clear" w:color="auto" w:fill="FFFFFF"/>
+              </w:rPr>
+            </w:pPr>
+            <w:r>
+              <w:rPr>
+                <w:rFonts w:ascii="Consolas" w:hAnsi="Consolas" w:cs="Courier New"/>
+                <w:color w:val="000000"/>
+                <w:sz w:val="14"/>
+                <w:szCs w:val="14"/>
+                <w:bdr w:val="none" w:sz="0" w:space="0" w:color="auto" w:frame="1"/>
+                <w:shd w:val="clear" w:color="auto" w:fill="FFFFFF"/>
+              </w:rPr>
+              <w:t>}</w:t>
+            </w:r>
+          </w:p>
+          <w:p>
+            <w:pPr>
+              <w:rPr>
+                <w:rFonts w:ascii="Consolas" w:hAnsi="Consolas" w:cs="Courier New"/>
+                <w:color w:val="000000"/>
+                <w:sz w:val="14"/>
+                <w:szCs w:val="14"/>
+              </w:rPr>
+            </w:pPr>
+            <w:r>
+              <w:rPr>
+                <w:rFonts w:ascii="Consolas" w:hAnsi="Consolas" w:cs="Courier New"/>
+                <w:color w:val="000000"/>
+                <w:sz w:val="14"/>
+                <w:szCs w:val="14"/>
+              </w:rPr>
+              <w:t>...</w:t>
+            </w:r>
+          </w:p>
+        </w:tc>
+      </w:tr>
+      <w:tr>
+        <w:trPr>
+          <w:jc w:val="center"/>
+        </w:trPr>
+        <w:tc>
+          <w:tcPr>
+            <w:tcW w:w="7797" w:type="dxa"/>
+            <w:shd w:val="clear" w:color="auto" w:fill="FFFFFF"/>
+            <w:hideMark/>
+          </w:tcPr>
+          <w:p>
+            <w:pPr>
+              <w:rPr>
+                <w:rFonts w:ascii="Consolas" w:hAnsi="Consolas" w:cs="Courier New"/>
+                <w:color w:val="000000"/>
+                <w:sz w:val="14"/>
+                <w:szCs w:val="14"/>
+              </w:rPr>
+            </w:pPr>
+          </w:p>
+        </w:tc>
+      </w:tr>
+      <w:tr>
+        <w:trPr>
+          <w:jc w:val="center"/>
+        </w:trPr>
+        <w:tc>
+          <w:tcPr>
+            <w:tcW w:w="7797" w:type="dxa"/>
+            <w:shd w:val="clear" w:color="auto" w:fill="FFFFFF"/>
+            <w:hideMark/>
+          </w:tcPr>
+          <w:p>
+            <w:pPr>
+              <w:rPr>
+                <w:rFonts w:ascii="Consolas" w:hAnsi="Consolas" w:cs="Courier New"/>
+                <w:color w:val="000000"/>
+                <w:sz w:val="14"/>
+                <w:szCs w:val="14"/>
+              </w:rPr>
+            </w:pPr>
+            <w:r>
+              <w:rPr>
+                <w:rFonts w:ascii="Consolas" w:hAnsi="Consolas" w:cs="Courier New"/>
+                <w:color w:val="000000"/>
+                <w:sz w:val="14"/>
+                <w:szCs w:val="14"/>
+                <w:bdr w:val="none" w:sz="0" w:space="0" w:color="auto" w:frame="1"/>
+                <w:shd w:val="clear" w:color="auto" w:fill="FFFFFF"/>
+              </w:rPr>
+              <w:t>TEST_GROUP_RUNNER(Stepper)</w:t>
+            </w:r>
+          </w:p>
+        </w:tc>
+      </w:tr>
+      <w:tr>
+        <w:trPr>
+          <w:jc w:val="center"/>
+        </w:trPr>
+        <w:tc>
+          <w:tcPr>
+            <w:tcW w:w="7797" w:type="dxa"/>
+            <w:shd w:val="clear" w:color="auto" w:fill="FFFFFF"/>
+            <w:hideMark/>
+          </w:tcPr>
+          <w:p>
+            <w:pPr>
+              <w:rPr>
+                <w:rFonts w:ascii="Consolas" w:hAnsi="Consolas" w:cs="Courier New"/>
+                <w:color w:val="000000"/>
+                <w:sz w:val="14"/>
+                <w:szCs w:val="14"/>
+              </w:rPr>
+            </w:pPr>
+            <w:r>
+              <w:rPr>
+                <w:rFonts w:ascii="Consolas" w:hAnsi="Consolas" w:cs="Courier New"/>
+                <w:color w:val="000000"/>
+                <w:sz w:val="14"/>
+                <w:szCs w:val="14"/>
+                <w:bdr w:val="none" w:sz="0" w:space="0" w:color="auto" w:frame="1"/>
+                <w:shd w:val="clear" w:color="auto" w:fill="FFFFFF"/>
+              </w:rPr>
+              <w:t>{</w:t>
+            </w:r>
+          </w:p>
+        </w:tc>
+      </w:tr>
+      <w:tr>
+        <w:trPr>
+          <w:jc w:val="center"/>
+        </w:trPr>
+        <w:tc>
+          <w:tcPr>
+            <w:tcW w:w="7797" w:type="dxa"/>
+            <w:shd w:val="clear" w:color="auto" w:fill="FFFFFF"/>
+            <w:hideMark/>
+          </w:tcPr>
+          <w:p>
+            <w:pPr>
+              <w:rPr>
+                <w:rFonts w:ascii="Consolas" w:hAnsi="Consolas" w:cs="Courier New"/>
+                <w:color w:val="000000"/>
+                <w:sz w:val="14"/>
+                <w:szCs w:val="14"/>
+              </w:rPr>
+            </w:pPr>
+            <w:r>
+              <w:rPr>
+                <w:rFonts w:ascii="Consolas" w:hAnsi="Consolas" w:cs="Courier New"/>
+                <w:color w:val="000000"/>
+                <w:sz w:val="14"/>
+                <w:szCs w:val="14"/>
+                <w:bdr w:val="none" w:sz="0" w:space="0" w:color="auto" w:frame="1"/>
+                <w:shd w:val="clear" w:color="auto" w:fill="FFFFFF"/>
+              </w:rPr>
+              <w:t>    RUN_TEST_</w:t>
+            </w:r>
+            <w:proofErr w:type="gramStart"/>
+            <w:r>
+              <w:rPr>
+                <w:rFonts w:ascii="Consolas" w:hAnsi="Consolas" w:cs="Courier New"/>
+                <w:color w:val="000000"/>
+                <w:sz w:val="14"/>
+                <w:szCs w:val="14"/>
+                <w:bdr w:val="none" w:sz="0" w:space="0" w:color="auto" w:frame="1"/>
+                <w:shd w:val="clear" w:color="auto" w:fill="FFFFFF"/>
+              </w:rPr>
+              <w:t>CASE(</w:t>
+            </w:r>
+            <w:proofErr w:type="gramEnd"/>
+            <w:r>
+              <w:rPr>
+                <w:rFonts w:ascii="Consolas" w:hAnsi="Consolas" w:cs="Courier New"/>
+                <w:color w:val="000000"/>
+                <w:sz w:val="14"/>
+                <w:szCs w:val="14"/>
+                <w:bdr w:val="none" w:sz="0" w:space="0" w:color="auto" w:frame="1"/>
+                <w:shd w:val="clear" w:color="auto" w:fill="FFFFFF"/>
+              </w:rPr>
+              <w:t xml:space="preserve">Stepper, </w:t>
+            </w:r>
+            <w:proofErr w:type="spellStart"/>
+            <w:r>
+              <w:rPr>
+                <w:rFonts w:ascii="Consolas" w:hAnsi="Consolas" w:cs="Courier New"/>
+                <w:color w:val="000000"/>
+                <w:sz w:val="14"/>
+                <w:szCs w:val="14"/>
+                <w:bdr w:val="none" w:sz="0" w:space="0" w:color="auto" w:frame="1"/>
+                <w:shd w:val="clear" w:color="auto" w:fill="FFFFFF"/>
+              </w:rPr>
+              <w:t>setDir</w:t>
+            </w:r>
+            <w:proofErr w:type="spellEnd"/>
+            <w:r>
+              <w:rPr>
+                <w:rFonts w:ascii="Consolas" w:hAnsi="Consolas" w:cs="Courier New"/>
+                <w:color w:val="000000"/>
+                <w:sz w:val="14"/>
+                <w:szCs w:val="14"/>
+                <w:bdr w:val="none" w:sz="0" w:space="0" w:color="auto" w:frame="1"/>
+                <w:shd w:val="clear" w:color="auto" w:fill="FFFFFF"/>
+              </w:rPr>
+              <w:t>);</w:t>
+            </w:r>
+          </w:p>
+        </w:tc>
+      </w:tr>
+      <w:tr>
+        <w:trPr>
+          <w:jc w:val="center"/>
+        </w:trPr>
+        <w:tc>
+          <w:tcPr>
+            <w:tcW w:w="7797" w:type="dxa"/>
+            <w:shd w:val="clear" w:color="auto" w:fill="FFFFFF"/>
+            <w:hideMark/>
+          </w:tcPr>
+          <w:p>
+            <w:pPr>
+              <w:keepNext/>
+              <w:rPr>
+                <w:rFonts w:ascii="Consolas" w:hAnsi="Consolas" w:cs="Courier New"/>
+                <w:color w:val="000000"/>
+                <w:sz w:val="14"/>
+                <w:szCs w:val="14"/>
+              </w:rPr>
+            </w:pPr>
+            <w:r>
+              <w:rPr>
+                <w:rFonts w:ascii="Consolas" w:hAnsi="Consolas" w:cs="Courier New"/>
+                <w:color w:val="000000"/>
+                <w:sz w:val="14"/>
+                <w:szCs w:val="14"/>
+                <w:bdr w:val="none" w:sz="0" w:space="0" w:color="auto" w:frame="1"/>
+                <w:shd w:val="clear" w:color="auto" w:fill="FFFFFF"/>
+              </w:rPr>
+              <w:t>}</w:t>
+            </w:r>
+          </w:p>
+        </w:tc>
+      </w:tr>
+    </w:tbl>
+    <w:p>
+      <w:pPr>
+        <w:pStyle w:val="Caption"/>
+        <w:ind w:left="0"/>
+      </w:pPr>
+      <w:r>
+        <w:t xml:space="preserve">Figure </w:t>
+      </w:r>
+      <w:r>
+        <w:fldChar w:fldCharType="begin"/>
+      </w:r>
+      <w:r>
+        <w:instrText xml:space="preserve"> SEQ Figure \* ARABIC </w:instrText>
+      </w:r>
+      <w:r>
+        <w:fldChar w:fldCharType="separate"/>
+      </w:r>
+      <w:r>
+        <w:rPr>
+          <w:noProof/>
+        </w:rPr>
+        <w:t>7</w:t>
+      </w:r>
+      <w:r>
+        <w:fldChar w:fldCharType="end"/>
+      </w:r>
+      <w:r>
+        <w:t xml:space="preserve"> Simplified Code Snippet for Stepper </w:t>
+      </w:r>
+      <w:proofErr w:type="spellStart"/>
+      <w:r>
+        <w:t>setDir</w:t>
+      </w:r>
+      <w:proofErr w:type="spellEnd"/>
+      <w:r>
+        <w:t xml:space="preserve"> Test</w:t>
+      </w:r>
+    </w:p>
+    <w:p>
+      <w:pPr>
+        <w:pStyle w:val="04Heading4Para"/>
+      </w:pPr>
+      <w:r>
+        <w:t>Results</w:t>
+      </w:r>
+    </w:p>
+    <w:p>
+      <w:pPr>
+        <w:pStyle w:val="05ParagraphText"/>
+      </w:pPr>
+      <w:r>
+        <w:t>Unity can then run this test, and report whether it was successful or not.</w:t>
+      </w:r>
+    </w:p>
+    <w:tbl>
+      <w:tblPr>
+        <w:tblStyle w:val="TableGrid"/>
+        <w:tblW w:w="0" w:type="auto"/>
+        <w:jc w:val="center"/>
+        <w:tblCellMar>
+          <w:top w:w="113" w:type="dxa"/>
+          <w:left w:w="113" w:type="dxa"/>
+          <w:bottom w:w="113" w:type="dxa"/>
+          <w:right w:w="113" w:type="dxa"/>
+        </w:tblCellMar>
+        <w:tblLook w:val="04A0" w:firstRow="1" w:lastRow="0" w:firstColumn="1" w:lastColumn="0" w:noHBand="0" w:noVBand="1"/>
+      </w:tblPr>
+      <w:tblGrid>
+        <w:gridCol w:w="6090"/>
+      </w:tblGrid>
+      <w:tr>
+        <w:trPr>
+          <w:jc w:val="center"/>
+        </w:trPr>
+        <w:tc>
+          <w:tcPr>
+            <w:tcW w:w="6090" w:type="dxa"/>
+            <w:shd w:val="clear" w:color="auto" w:fill="000000" w:themeFill="text1"/>
+          </w:tcPr>
+          <w:p>
+            <w:pPr>
+              <w:rPr>
+                <w:rFonts w:ascii="Roboto" w:hAnsi="Roboto"/>
+                <w:color w:val="FFFFFF" w:themeColor="background1"/>
+              </w:rPr>
+            </w:pPr>
+            <w:r>
+              <w:rPr>
+                <w:rFonts w:ascii="Roboto" w:hAnsi="Roboto"/>
+                <w:color w:val="FFFFFF" w:themeColor="background1"/>
+              </w:rPr>
+              <w:t>$ cat Unity_201711</w:t>
+            </w:r>
+            <w:r>
+              <w:rPr>
+                <w:rFonts w:ascii="Roboto" w:hAnsi="Roboto"/>
+                <w:color w:val="FFFFFF" w:themeColor="background1"/>
+              </w:rPr>
+              <w:t>13</w:t>
+            </w:r>
+            <w:r>
+              <w:rPr>
+                <w:rFonts w:ascii="Roboto" w:hAnsi="Roboto"/>
+                <w:color w:val="FFFFFF" w:themeColor="background1"/>
+              </w:rPr>
+              <w:t>_234843_Log.txt</w:t>
+            </w:r>
+          </w:p>
+          <w:p>
+            <w:pPr>
+              <w:rPr>
+                <w:rFonts w:ascii="Roboto" w:hAnsi="Roboto"/>
+                <w:color w:val="FFFFFF" w:themeColor="background1"/>
+              </w:rPr>
+            </w:pPr>
+            <w:r>
+              <w:rPr>
+                <w:rFonts w:ascii="Roboto" w:hAnsi="Roboto"/>
+                <w:color w:val="FFFFFF" w:themeColor="background1"/>
+              </w:rPr>
+              <w:t>Unity test run 1 of 1</w:t>
+            </w:r>
+          </w:p>
+          <w:p>
+            <w:pPr>
+              <w:rPr>
+                <w:rFonts w:ascii="Roboto" w:hAnsi="Roboto"/>
+                <w:color w:val="FFFFFF" w:themeColor="background1"/>
+              </w:rPr>
+            </w:pPr>
+            <w:proofErr w:type="gramStart"/>
+            <w:r>
+              <w:rPr>
+                <w:rFonts w:ascii="Roboto" w:hAnsi="Roboto"/>
+                <w:color w:val="FFFFFF" w:themeColor="background1"/>
+              </w:rPr>
+              <w:t>TEST(</w:t>
+            </w:r>
+            <w:proofErr w:type="gramEnd"/>
+            <w:r>
+              <w:rPr>
+                <w:rFonts w:ascii="Roboto" w:hAnsi="Roboto"/>
+                <w:color w:val="FFFFFF" w:themeColor="background1"/>
+              </w:rPr>
+              <w:t xml:space="preserve">Encoder, </w:t>
+            </w:r>
+            <w:proofErr w:type="spellStart"/>
+            <w:r>
+              <w:rPr>
+                <w:rFonts w:ascii="Roboto" w:hAnsi="Roboto"/>
+                <w:color w:val="FFFFFF" w:themeColor="background1"/>
+              </w:rPr>
+              <w:t>DefaultCount</w:t>
+            </w:r>
+            <w:proofErr w:type="spellEnd"/>
+            <w:r>
+              <w:rPr>
+                <w:rFonts w:ascii="Roboto" w:hAnsi="Roboto"/>
+                <w:color w:val="FFFFFF" w:themeColor="background1"/>
+              </w:rPr>
+              <w:t>) PASS</w:t>
+            </w:r>
+          </w:p>
+          <w:p>
+            <w:pPr>
+              <w:rPr>
+                <w:rFonts w:ascii="Roboto" w:hAnsi="Roboto"/>
+                <w:color w:val="FFFFFF" w:themeColor="background1"/>
+              </w:rPr>
+            </w:pPr>
+            <w:r>
+              <w:rPr>
+                <w:rFonts w:ascii="Roboto" w:hAnsi="Roboto"/>
+                <w:color w:val="FFFFFF" w:themeColor="background1"/>
+              </w:rPr>
+              <w:t>...</w:t>
+            </w:r>
+          </w:p>
+          <w:p>
+            <w:pPr>
+              <w:rPr>
+                <w:rFonts w:ascii="Roboto" w:hAnsi="Roboto"/>
+                <w:color w:val="FFFFFF" w:themeColor="background1"/>
+              </w:rPr>
+            </w:pPr>
+            <w:proofErr w:type="gramStart"/>
+            <w:r>
+              <w:rPr>
+                <w:rFonts w:ascii="Roboto" w:hAnsi="Roboto"/>
+                <w:color w:val="FFFFFF" w:themeColor="background1"/>
+              </w:rPr>
+              <w:t>TEST(</w:t>
+            </w:r>
+            <w:proofErr w:type="spellStart"/>
+            <w:proofErr w:type="gramEnd"/>
+            <w:r>
+              <w:rPr>
+                <w:rFonts w:ascii="Roboto" w:hAnsi="Roboto"/>
+                <w:color w:val="FFFFFF" w:themeColor="background1"/>
+              </w:rPr>
+              <w:t>Startup</w:t>
+            </w:r>
+            <w:proofErr w:type="spellEnd"/>
+            <w:r>
+              <w:rPr>
+                <w:rFonts w:ascii="Roboto" w:hAnsi="Roboto"/>
+                <w:color w:val="FFFFFF" w:themeColor="background1"/>
+              </w:rPr>
+              <w:t>, Test2) PASS</w:t>
+            </w:r>
+          </w:p>
+          <w:p>
+            <w:pPr>
+              <w:rPr>
+                <w:rFonts w:ascii="Roboto" w:hAnsi="Roboto"/>
+                <w:color w:val="FFFFFF" w:themeColor="background1"/>
+              </w:rPr>
+            </w:pPr>
+            <w:proofErr w:type="gramStart"/>
+            <w:r>
+              <w:rPr>
+                <w:rFonts w:ascii="Roboto" w:hAnsi="Roboto"/>
+                <w:color w:val="FFFFFF" w:themeColor="background1"/>
+              </w:rPr>
+              <w:t>TEST(</w:t>
+            </w:r>
+            <w:proofErr w:type="gramEnd"/>
+            <w:r>
+              <w:rPr>
+                <w:rFonts w:ascii="Roboto" w:hAnsi="Roboto"/>
+                <w:color w:val="FFFFFF" w:themeColor="background1"/>
+              </w:rPr>
+              <w:t xml:space="preserve">Stepper, </w:t>
+            </w:r>
+            <w:proofErr w:type="spellStart"/>
+            <w:r>
+              <w:rPr>
+                <w:rFonts w:ascii="Roboto" w:hAnsi="Roboto"/>
+                <w:color w:val="FFFFFF" w:themeColor="background1"/>
+              </w:rPr>
+              <w:t>setDir</w:t>
+            </w:r>
+            <w:proofErr w:type="spellEnd"/>
+            <w:r>
+              <w:rPr>
+                <w:rFonts w:ascii="Roboto" w:hAnsi="Roboto"/>
+                <w:color w:val="FFFFFF" w:themeColor="background1"/>
+              </w:rPr>
+              <w:t>) PASS</w:t>
+            </w:r>
+          </w:p>
+          <w:p>
+            <w:pPr>
+              <w:rPr>
+                <w:rFonts w:ascii="Roboto" w:hAnsi="Roboto"/>
+                <w:color w:val="FFFFFF" w:themeColor="background1"/>
+              </w:rPr>
+            </w:pPr>
+          </w:p>
+          <w:p>
+            <w:pPr>
+              <w:rPr>
+                <w:rFonts w:ascii="Roboto" w:hAnsi="Roboto"/>
+                <w:color w:val="FFFFFF" w:themeColor="background1"/>
+              </w:rPr>
+            </w:pPr>
+            <w:r>
+              <w:rPr>
+                <w:rFonts w:ascii="Roboto" w:hAnsi="Roboto"/>
+                <w:color w:val="FFFFFF" w:themeColor="background1"/>
+              </w:rPr>
+              <w:t>-----------------------</w:t>
+            </w:r>
+          </w:p>
+          <w:p>
+            <w:pPr>
+              <w:rPr>
+                <w:rFonts w:ascii="Roboto" w:hAnsi="Roboto"/>
+                <w:color w:val="FFFFFF" w:themeColor="background1"/>
+              </w:rPr>
+            </w:pPr>
+            <w:r>
+              <w:rPr>
+                <w:rFonts w:ascii="Roboto" w:hAnsi="Roboto"/>
+                <w:color w:val="FFFFFF" w:themeColor="background1"/>
+              </w:rPr>
+              <w:t>8 Tests 0 Failures 0 Ignored</w:t>
+            </w:r>
+          </w:p>
+          <w:p>
+            <w:pPr>
+              <w:rPr>
+                <w:rFonts w:ascii="Roboto" w:hAnsi="Roboto"/>
+                <w:color w:val="FFFFFF" w:themeColor="background1"/>
+              </w:rPr>
+            </w:pPr>
+            <w:r>
+              <w:rPr>
+                <w:rFonts w:ascii="Roboto" w:hAnsi="Roboto"/>
+                <w:color w:val="FFFFFF" w:themeColor="background1"/>
+              </w:rPr>
+              <w:t>OK</w:t>
+            </w:r>
+          </w:p>
+          <w:p>
+            <w:pPr>
+              <w:rPr>
+                <w:rFonts w:ascii="Roboto" w:hAnsi="Roboto"/>
+              </w:rPr>
+            </w:pPr>
+            <w:r>
+              <w:rPr>
+                <w:rFonts w:ascii="Roboto" w:hAnsi="Roboto"/>
+                <w:color w:val="FFFFFF" w:themeColor="background1"/>
+              </w:rPr>
+              <w:t>Completed on 201711</w:t>
+            </w:r>
+            <w:r>
+              <w:rPr>
+                <w:rFonts w:ascii="Roboto" w:hAnsi="Roboto"/>
+                <w:color w:val="FFFFFF" w:themeColor="background1"/>
+              </w:rPr>
+              <w:t>13</w:t>
+            </w:r>
+            <w:r>
+              <w:rPr>
+                <w:rFonts w:ascii="Roboto" w:hAnsi="Roboto"/>
+                <w:color w:val="FFFFFF" w:themeColor="background1"/>
+              </w:rPr>
+              <w:t>_234843</w:t>
+            </w:r>
+          </w:p>
+        </w:tc>
+      </w:tr>
+    </w:tbl>
+    <w:p>
+      <w:pPr>
+        <w:pStyle w:val="05ParagraphText"/>
+      </w:pPr>
       <w:bookmarkStart w:id="29" w:name="_GoBack"/>
       <w:bookmarkEnd w:id="29"/>
     </w:p>
     <w:p>
       <w:pPr>
+        <w:pStyle w:val="03Heading3Para"/>
+      </w:pPr>
+      <w:r>
+        <w:t>Documentation</w:t>
+      </w:r>
+    </w:p>
+    <w:p>
+      <w:pPr>
         <w:pStyle w:val="04Heading4Para"/>
       </w:pPr>
       <w:r>
+        <w:t>Brief</w:t>
+      </w:r>
+    </w:p>
+    <w:p>
+      <w:pPr>
+        <w:pStyle w:val="05ParagraphText"/>
+      </w:pPr>
+      <w:r>
+        <w:t>A</w:t>
+      </w:r>
+    </w:p>
+    <w:p>
+      <w:pPr>
+        <w:pStyle w:val="04Heading4Para"/>
+      </w:pPr>
+      <w:r>
+        <w:t>Approach</w:t>
+      </w:r>
+    </w:p>
+    <w:p>
+      <w:pPr>
+        <w:pStyle w:val="05ParagraphText"/>
+      </w:pPr>
+      <w:r>
+        <w:t>A</w:t>
+      </w:r>
+    </w:p>
+    <w:p>
+      <w:pPr>
+        <w:pStyle w:val="04Heading4Para"/>
+      </w:pPr>
+      <w:r>
         <w:t>Results</w:t>
       </w:r>
     </w:p>
@@ -13179,67 +15702,7 @@
         <w:pStyle w:val="03Heading3Para"/>
       </w:pPr>
       <w:r>
-        <w:t>Documentation</w:t>
-      </w:r>
-    </w:p>
-    <w:p>
-      <w:pPr>
-        <w:pStyle w:val="04Heading4Para"/>
-      </w:pPr>
-      <w:r>
-        <w:t>Brief</w:t>
-      </w:r>
-    </w:p>
-    <w:p>
-      <w:pPr>
-        <w:pStyle w:val="05ParagraphText"/>
-      </w:pPr>
-      <w:r>
-        <w:t>A</w:t>
-      </w:r>
-    </w:p>
-    <w:p>
-      <w:pPr>
-        <w:pStyle w:val="04Heading4Para"/>
-      </w:pPr>
-      <w:r>
-        <w:t>Approach</w:t>
-      </w:r>
-    </w:p>
-    <w:p>
-      <w:pPr>
-        <w:pStyle w:val="05ParagraphText"/>
-      </w:pPr>
-      <w:r>
-        <w:t>A</w:t>
-      </w:r>
-    </w:p>
-    <w:p>
-      <w:pPr>
-        <w:pStyle w:val="04Heading4Para"/>
-      </w:pPr>
-      <w:r>
-        <w:t>Results</w:t>
-      </w:r>
-    </w:p>
-    <w:p>
-      <w:pPr>
-        <w:pStyle w:val="05ParagraphText"/>
-      </w:pPr>
-      <w:r>
-        <w:t>A</w:t>
-      </w:r>
-    </w:p>
-    <w:p>
-      <w:pPr>
-        <w:pStyle w:val="05ParagraphText"/>
-      </w:pPr>
-    </w:p>
-    <w:p>
-      <w:pPr>
-        <w:pStyle w:val="03Heading3Para"/>
-      </w:pPr>
-      <w:r>
+        <w:lastRenderedPageBreak/>
         <w:t>Safety Features</w:t>
       </w:r>
     </w:p>
@@ -13488,7 +15951,6 @@
         <w:ind w:left="720"/>
       </w:pPr>
       <w:r>
-        <w:lastRenderedPageBreak/>
         <w:t xml:space="preserve">By experimentally fitting a value of friction from real plant data, crude calibration was already achieved. The </w:t>
       </w:r>
       <w:r>
@@ -13503,6 +15965,7 @@
         <w:rPr>
           <w:noProof/>
         </w:rPr>
+        <w:lastRenderedPageBreak/>
         <w:drawing>
           <wp:anchor distT="0" distB="0" distL="114300" distR="114300" simplePos="0" relativeHeight="251666432" behindDoc="0" locked="0" layoutInCell="1" allowOverlap="1" wp14:anchorId="5D2E31CA" wp14:editId="5038FCA1">
             <wp:simplePos x="0" y="0"/>
@@ -13723,10 +16186,10 @@
       </w:pPr>
       <w:r>
         <w:object w:dxaOrig="4394" w:dyaOrig="3540" w14:anchorId="7A1B22E6">
-          <v:shape id="_x0000_i1027" type="#_x0000_t75" style="width:219.15pt;height:176.55pt" o:ole="">
+          <v:shape id="_x0000_i1027" type="#_x0000_t75" style="width:219.5pt;height:176.5pt" o:ole="">
             <v:imagedata r:id="rId28" o:title=""/>
           </v:shape>
-          <o:OLEObject Type="Embed" ProgID="Photoshop.Image.18" ShapeID="_x0000_i1027" DrawAspect="Content" ObjectID="_1572118402" r:id="rId29">
+          <o:OLEObject Type="Embed" ProgID="Photoshop.Image.18" ShapeID="_x0000_i1027" DrawAspect="Content" ObjectID="_1572124308" r:id="rId29">
             <o:FieldCodes>\s</o:FieldCodes>
           </o:OLEObject>
         </w:object>
@@ -13813,7 +16276,6 @@
         <w:ind w:left="720"/>
       </w:pPr>
       <w:r>
-        <w:lastRenderedPageBreak/>
         <w:t xml:space="preserve">The data was taken from the robot with full weight, and no input disturbances. Whist the final design was unable to balance, stress-testing during balancing would help further calibrate these saturation limits. </w:t>
       </w:r>
     </w:p>
@@ -13823,6 +16285,7 @@
         <w:ind w:left="720"/>
       </w:pPr>
       <w:r>
+        <w:lastRenderedPageBreak/>
         <w:t xml:space="preserve">Testing with larger input disturbances would help identify the saturation points required. Further calibration could be achieved by characterising a maximum acceleration slew rate, which could help us further expand the stepper’s operating envelope. </w:t>
       </w:r>
     </w:p>
@@ -14132,23 +16595,23 @@
         <w:pStyle w:val="04Heading4Para"/>
       </w:pPr>
       <w:r>
+        <w:t>Brief</w:t>
+      </w:r>
+    </w:p>
+    <w:p>
+      <w:pPr>
+        <w:pStyle w:val="05ParagraphText"/>
+      </w:pPr>
+      <w:r>
+        <w:t>A</w:t>
+      </w:r>
+    </w:p>
+    <w:p>
+      <w:pPr>
+        <w:pStyle w:val="04Heading4Para"/>
+      </w:pPr>
+      <w:r>
         <w:lastRenderedPageBreak/>
-        <w:t>Brief</w:t>
-      </w:r>
-    </w:p>
-    <w:p>
-      <w:pPr>
-        <w:pStyle w:val="05ParagraphText"/>
-      </w:pPr>
-      <w:r>
-        <w:t>A</w:t>
-      </w:r>
-    </w:p>
-    <w:p>
-      <w:pPr>
-        <w:pStyle w:val="04Heading4Para"/>
-      </w:pPr>
-      <w:r>
         <w:t>Approach</w:t>
       </w:r>
     </w:p>
@@ -14400,7 +16863,6 @@
     </w:p>
     <w:p>
       <w:r>
-        <w:lastRenderedPageBreak/>
         <w:t xml:space="preserve">Three (3) options were considered: State Feedback, State Feedback with integral action, and a PI controller. As with Sensors, it was decided that the State Feedback option was best, with the capacity to extend with Integral feedback before project delivery. </w:t>
       </w:r>
     </w:p>
@@ -14552,6 +17014,7 @@
         <w:rPr>
           <w:lang w:val=""/>
         </w:rPr>
+        <w:lastRenderedPageBreak/>
         <w:t xml:space="preserve">Equations (2.1) &amp; (2.2) show the State-space and output respectively. This was then implimented in Simulink, and verified against the Plant model derived in section </w:t>
       </w:r>
       <w:r>
@@ -16249,36 +18712,36 @@
         <w:pStyle w:val="05ParagraphText"/>
       </w:pPr>
       <w:r>
+        <w:t>A</w:t>
+      </w:r>
+    </w:p>
+    <w:p>
+      <w:pPr>
+        <w:pStyle w:val="04Heading4Para"/>
+      </w:pPr>
+      <w:r>
+        <w:t>Results</w:t>
+      </w:r>
+    </w:p>
+    <w:p>
+      <w:pPr>
+        <w:pStyle w:val="05ParagraphText"/>
+      </w:pPr>
+      <w:r>
+        <w:t>A</w:t>
+      </w:r>
+    </w:p>
+    <w:p>
+      <w:pPr>
+        <w:pStyle w:val="05ParagraphText"/>
+      </w:pPr>
+    </w:p>
+    <w:p>
+      <w:pPr>
+        <w:pStyle w:val="03Heading3Para"/>
+      </w:pPr>
+      <w:r>
         <w:lastRenderedPageBreak/>
-        <w:t>A</w:t>
-      </w:r>
-    </w:p>
-    <w:p>
-      <w:pPr>
-        <w:pStyle w:val="04Heading4Para"/>
-      </w:pPr>
-      <w:r>
-        <w:t>Results</w:t>
-      </w:r>
-    </w:p>
-    <w:p>
-      <w:pPr>
-        <w:pStyle w:val="05ParagraphText"/>
-      </w:pPr>
-      <w:r>
-        <w:t>A</w:t>
-      </w:r>
-    </w:p>
-    <w:p>
-      <w:pPr>
-        <w:pStyle w:val="05ParagraphText"/>
-      </w:pPr>
-    </w:p>
-    <w:p>
-      <w:pPr>
-        <w:pStyle w:val="03Heading3Para"/>
-      </w:pPr>
-      <w:r>
         <w:t>Actuator Limits</w:t>
       </w:r>
     </w:p>
@@ -16532,7 +18995,6 @@
           <w:rFonts w:ascii="Times New Roman" w:hAnsi="Times New Roman"/>
           <w:highlight w:val="yellow"/>
         </w:rPr>
-        <w:lastRenderedPageBreak/>
         <w:t>Conclusion</w:t>
       </w:r>
       <w:bookmarkEnd w:id="33"/>
@@ -16658,6 +19120,7 @@
         <w:rPr>
           <w:rFonts w:ascii="Times New Roman" w:hAnsi="Times New Roman"/>
         </w:rPr>
+        <w:lastRenderedPageBreak/>
         <w:t>Appendixes.</w:t>
       </w:r>
       <w:bookmarkEnd w:id="41"/>
@@ -17927,7 +20390,7 @@
       <w:rPr>
         <w:noProof/>
       </w:rPr>
-      <w:t>21</w:t>
+      <w:t>23</w:t>
     </w:r>
     <w:r>
       <w:rPr>
@@ -35032,7 +37495,7 @@
 </file>
 
 <file path=customXml/itemProps1.xml><?xml version="1.0" encoding="utf-8"?>
-<ds:datastoreItem xmlns:ds="http://schemas.openxmlformats.org/officeDocument/2006/customXml" ds:itemID="{7B6FED76-7A88-460F-83AC-658EE7716E38}">
+<ds:datastoreItem xmlns:ds="http://schemas.openxmlformats.org/officeDocument/2006/customXml" ds:itemID="{1E5411FE-3905-476F-A789-0EB9F1B3694E}">
   <ds:schemaRefs>
     <ds:schemaRef ds:uri="http://schemas.openxmlformats.org/officeDocument/2006/bibliography"/>
   </ds:schemaRefs>

</xml_diff>